<commit_message>
Updated Cluster Procure and Verification Steps
Updated Cluster Procure and Verification Steps
</commit_message>
<xml_diff>
--- a/Procure TechZone CP4I Cluster.docx
+++ b/Procure TechZone CP4I Cluster.docx
@@ -21,7 +21,27 @@
           <w:szCs w:val="34"/>
           <w:lang w:val="en-US"/>
         </w:rPr>
-        <w:t>Procure CP4I Cluster (VMWre Public)</w:t>
+        <w:t>Procure CP4I Cluster (VMW</w:t>
+      </w:r>
+      <w:r>
+        <w:rPr>
+          <w:b/>
+          <w:bCs/>
+          <w:sz w:val="34"/>
+          <w:szCs w:val="34"/>
+          <w:lang w:val="en-US"/>
+        </w:rPr>
+        <w:t>a</w:t>
+      </w:r>
+      <w:r>
+        <w:rPr>
+          <w:b/>
+          <w:bCs/>
+          <w:sz w:val="34"/>
+          <w:szCs w:val="34"/>
+          <w:lang w:val="en-US"/>
+        </w:rPr>
+        <w:t>re Public)</w:t>
       </w:r>
     </w:p>
     <w:p>
@@ -43,7 +63,7 @@
         </w:rPr>
         <w:t xml:space="preserve">Navigate to </w:t>
       </w:r>
-      <w:hyperlink r:id="rId4" w:history="1">
+      <w:hyperlink r:id="rId5" w:history="1">
         <w:r>
           <w:rPr>
             <w:rStyle w:val="Hyperlink"/>
@@ -98,6 +118,7 @@
       </w:pPr>
       <w:r>
         <w:rPr>
+          <w:noProof/>
           <w:lang w:val="en-US"/>
         </w:rPr>
         <w:drawing>
@@ -116,7 +137,7 @@
                     <pic:cNvPicPr/>
                   </pic:nvPicPr>
                   <pic:blipFill>
-                    <a:blip r:embed="rId5"/>
+                    <a:blip r:embed="rId6"/>
                     <a:stretch>
                       <a:fillRect/>
                     </a:stretch>
@@ -172,6 +193,7 @@
       </w:pPr>
       <w:r>
         <w:rPr>
+          <w:noProof/>
           <w:lang w:val="en-US"/>
         </w:rPr>
         <w:drawing>
@@ -190,7 +212,7 @@
                     <pic:cNvPicPr/>
                   </pic:nvPicPr>
                   <pic:blipFill>
-                    <a:blip r:embed="rId6"/>
+                    <a:blip r:embed="rId7"/>
                     <a:stretch>
                       <a:fillRect/>
                     </a:stretch>
@@ -228,21 +250,76 @@
         <w:rPr>
           <w:lang w:val="en-US"/>
         </w:rPr>
-        <w:t xml:space="preserve">Enter all required details like unique Name, Purpose (Customer Demo), Sales Opportunity No, Geography (eg. AP), End Date (Farthest). Select </w:t>
-      </w:r>
-      <w:r>
-        <w:rPr>
+        <w:t>Enter all required details like unique Name</w:t>
+      </w:r>
+      <w:r>
+        <w:rPr>
+          <w:lang w:val="en-US"/>
+        </w:rPr>
+        <w:t xml:space="preserve"> [</w:t>
+      </w:r>
+      <w:proofErr w:type="spellStart"/>
+      <w:r>
+        <w:rPr>
+          <w:lang w:val="en-US"/>
+        </w:rPr>
+        <w:t>eg.</w:t>
+      </w:r>
+      <w:proofErr w:type="spellEnd"/>
+      <w:r>
+        <w:rPr>
+          <w:lang w:val="en-US"/>
+        </w:rPr>
+        <w:t xml:space="preserve"> </w:t>
+      </w:r>
+      <w:r>
+        <w:rPr>
+          <w:rFonts w:ascii="Calibri" w:hAnsi="Calibri" w:cs="Calibri"/>
           <w:b/>
           <w:bCs/>
-          <w:lang w:val="en-US"/>
-        </w:rPr>
-        <w:t>Yes</w:t>
-      </w:r>
-      <w:r>
-        <w:rPr>
-          <w:lang w:val="en-US"/>
-        </w:rPr>
-        <w:t xml:space="preserve"> for all component installation options. Click </w:t>
+          <w:sz w:val="22"/>
+          <w:szCs w:val="22"/>
+          <w:lang w:val="en-US"/>
+        </w:rPr>
+        <w:t>Participant 1 - CP4I 2022.4.1 - VMWare Public (Pak Installer)</w:t>
+      </w:r>
+      <w:r>
+        <w:rPr>
+          <w:lang w:val="en-US"/>
+        </w:rPr>
+        <w:t>]</w:t>
+      </w:r>
+      <w:r>
+        <w:rPr>
+          <w:lang w:val="en-US"/>
+        </w:rPr>
+        <w:t>, Purpose (Customer Demo), Sales Opportunity N</w:t>
+      </w:r>
+      <w:r>
+        <w:rPr>
+          <w:lang w:val="en-US"/>
+        </w:rPr>
+        <w:t>umber</w:t>
+      </w:r>
+      <w:r>
+        <w:rPr>
+          <w:lang w:val="en-US"/>
+        </w:rPr>
+        <w:t>, Geography (</w:t>
+      </w:r>
+      <w:proofErr w:type="spellStart"/>
+      <w:r>
+        <w:rPr>
+          <w:lang w:val="en-US"/>
+        </w:rPr>
+        <w:t>eg.</w:t>
+      </w:r>
+      <w:proofErr w:type="spellEnd"/>
+      <w:r>
+        <w:rPr>
+          <w:lang w:val="en-US"/>
+        </w:rPr>
+        <w:t xml:space="preserve"> AP), End Date (Farthest). Select </w:t>
       </w:r>
       <w:r>
         <w:rPr>
@@ -250,6 +327,20 @@
           <w:bCs/>
           <w:lang w:val="en-US"/>
         </w:rPr>
+        <w:t>Yes</w:t>
+      </w:r>
+      <w:r>
+        <w:rPr>
+          <w:lang w:val="en-US"/>
+        </w:rPr>
+        <w:t xml:space="preserve"> for all component installation options. Click </w:t>
+      </w:r>
+      <w:r>
+        <w:rPr>
+          <w:b/>
+          <w:bCs/>
+          <w:lang w:val="en-US"/>
+        </w:rPr>
         <w:t>Submit</w:t>
       </w:r>
       <w:r>
@@ -294,6 +385,7 @@
       </w:pPr>
       <w:r>
         <w:rPr>
+          <w:noProof/>
           <w:lang w:val="en-US"/>
         </w:rPr>
         <w:drawing>
@@ -312,7 +404,7 @@
                     <pic:cNvPicPr/>
                   </pic:nvPicPr>
                   <pic:blipFill>
-                    <a:blip r:embed="rId7"/>
+                    <a:blip r:embed="rId8"/>
                     <a:stretch>
                       <a:fillRect/>
                     </a:stretch>
@@ -356,24 +448,77 @@
           <w:lang w:val="en-US"/>
         </w:rPr>
         <w:lastRenderedPageBreak/>
-        <w:t>You will receive emails from Tech Zone once each step is done. It may take around 4 to 6 hours for your environment to be ready.</w:t>
-      </w:r>
-    </w:p>
-    <w:p>
-      <w:pPr>
-        <w:rPr>
-          <w:lang w:val="en-US"/>
-        </w:rPr>
-      </w:pPr>
-    </w:p>
-    <w:p>
-      <w:pPr>
-        <w:rPr>
-          <w:lang w:val="en-US"/>
-        </w:rPr>
-      </w:pPr>
-      <w:r>
-        <w:rPr>
+        <w:t xml:space="preserve">You will receive emails from Tech Zone once each step is done. It may take around 4 to 6 hours for your environment to be </w:t>
+      </w:r>
+      <w:r>
+        <w:rPr>
+          <w:b/>
+          <w:bCs/>
+          <w:lang w:val="en-US"/>
+        </w:rPr>
+        <w:t>ready</w:t>
+      </w:r>
+      <w:r>
+        <w:rPr>
+          <w:lang w:val="en-US"/>
+        </w:rPr>
+        <w:t>.</w:t>
+      </w:r>
+      <w:r>
+        <w:rPr>
+          <w:lang w:val="en-US"/>
+        </w:rPr>
+        <w:t xml:space="preserve"> Note that </w:t>
+      </w:r>
+      <w:proofErr w:type="gramStart"/>
+      <w:r>
+        <w:rPr>
+          <w:lang w:val="en-US"/>
+        </w:rPr>
+        <w:t>It</w:t>
+      </w:r>
+      <w:proofErr w:type="gramEnd"/>
+      <w:r>
+        <w:rPr>
+          <w:lang w:val="en-US"/>
+        </w:rPr>
+        <w:t xml:space="preserve"> may still </w:t>
+      </w:r>
+      <w:r>
+        <w:rPr>
+          <w:lang w:val="en-US"/>
+        </w:rPr>
+        <w:t>few</w:t>
+      </w:r>
+      <w:r>
+        <w:rPr>
+          <w:lang w:val="en-US"/>
+        </w:rPr>
+        <w:t xml:space="preserve"> more hours for all the service instances to be fully ready.</w:t>
+      </w:r>
+      <w:r>
+        <w:rPr>
+          <w:lang w:val="en-US"/>
+        </w:rPr>
+        <w:t xml:space="preserve"> You can perform the verification as per the section below.</w:t>
+      </w:r>
+    </w:p>
+    <w:p>
+      <w:pPr>
+        <w:rPr>
+          <w:lang w:val="en-US"/>
+        </w:rPr>
+      </w:pPr>
+    </w:p>
+    <w:p>
+      <w:pPr>
+        <w:rPr>
+          <w:lang w:val="en-US"/>
+        </w:rPr>
+      </w:pPr>
+      <w:r>
+        <w:rPr>
+          <w:noProof/>
           <w:lang w:val="en-US"/>
         </w:rPr>
         <w:drawing>
@@ -392,7 +537,7 @@
                     <pic:cNvPicPr/>
                   </pic:nvPicPr>
                   <pic:blipFill>
-                    <a:blip r:embed="rId8"/>
+                    <a:blip r:embed="rId9"/>
                     <a:stretch>
                       <a:fillRect/>
                     </a:stretch>
@@ -453,11 +598,13 @@
         <w:t></w:t>
       </w:r>
       <w:r>
-        <w:t xml:space="preserve">  Download kubeconfig</w:t>
-      </w:r>
-      <w:r>
-        <w:t>:xxxxxx</w:t>
-      </w:r>
+        <w:t xml:space="preserve">  Download </w:t>
+      </w:r>
+      <w:proofErr w:type="spellStart"/>
+      <w:r>
+        <w:t>kubeconfig:xxxxxx</w:t>
+      </w:r>
+      <w:proofErr w:type="spellEnd"/>
     </w:p>
     <w:p>
       <w:r>
@@ -467,18 +614,43 @@
         <w:t></w:t>
       </w:r>
       <w:r>
-        <w:t xml:space="preserve">  PakInstaller Portal Admin: </w:t>
-      </w:r>
-      <w:hyperlink r:id="rId9" w:tooltip="pakinstaller" w:history="1">
-        <w:r>
-          <w:rPr>
-            <w:rStyle w:val="Hyperlink"/>
-            <w:rFonts w:ascii="Helvetica" w:hAnsi="Helvetica"/>
-            <w:color w:val="0078D7"/>
-          </w:rPr>
-          <w:t>pakinstaller</w:t>
-        </w:r>
-      </w:hyperlink>
+        <w:t xml:space="preserve">  </w:t>
+      </w:r>
+      <w:proofErr w:type="spellStart"/>
+      <w:r>
+        <w:t>PakInstaller</w:t>
+      </w:r>
+      <w:proofErr w:type="spellEnd"/>
+      <w:r>
+        <w:t xml:space="preserve"> Portal Admin: </w:t>
+      </w:r>
+      <w:proofErr w:type="spellStart"/>
+      <w:r>
+        <w:fldChar w:fldCharType="begin"/>
+      </w:r>
+      <w:r>
+        <w:instrText>HYPERLINK "file:///Applications/Microsoft%20Outlook.app/Contents/Frameworks/EmailRendererKit.framework/Resources/pakinstaller" \o "pakinstaller"</w:instrText>
+      </w:r>
+      <w:r>
+        <w:fldChar w:fldCharType="separate"/>
+      </w:r>
+      <w:r>
+        <w:rPr>
+          <w:rStyle w:val="Hyperlink"/>
+          <w:rFonts w:ascii="Helvetica" w:hAnsi="Helvetica"/>
+          <w:color w:val="0078D7"/>
+        </w:rPr>
+        <w:t>pakinstaller</w:t>
+      </w:r>
+      <w:proofErr w:type="spellEnd"/>
+      <w:r>
+        <w:rPr>
+          <w:rStyle w:val="Hyperlink"/>
+          <w:rFonts w:ascii="Helvetica" w:hAnsi="Helvetica"/>
+          <w:color w:val="0078D7"/>
+        </w:rPr>
+        <w:fldChar w:fldCharType="end"/>
+      </w:r>
     </w:p>
     <w:p>
       <w:r>
@@ -488,7 +660,15 @@
         <w:t></w:t>
       </w:r>
       <w:r>
-        <w:t xml:space="preserve">  PakInstaller Portal Password: </w:t>
+        <w:t xml:space="preserve">  </w:t>
+      </w:r>
+      <w:proofErr w:type="spellStart"/>
+      <w:r>
+        <w:t>PakInstaller</w:t>
+      </w:r>
+      <w:proofErr w:type="spellEnd"/>
+      <w:r>
+        <w:t xml:space="preserve"> Portal Password: </w:t>
       </w:r>
       <w:hyperlink r:id="rId10" w:tooltip="clD8z5vs" w:history="1">
         <w:r>
@@ -509,7 +689,15 @@
         <w:t></w:t>
       </w:r>
       <w:r>
-        <w:t xml:space="preserve">  PakInstaller Portal URL: </w:t>
+        <w:t xml:space="preserve">  </w:t>
+      </w:r>
+      <w:proofErr w:type="spellStart"/>
+      <w:r>
+        <w:t>PakInstaller</w:t>
+      </w:r>
+      <w:proofErr w:type="spellEnd"/>
+      <w:r>
+        <w:t xml:space="preserve"> Portal URL: </w:t>
       </w:r>
       <w:hyperlink r:id="rId11" w:history="1">
         <w:r>
@@ -517,21 +705,7 @@
             <w:rStyle w:val="Hyperlink"/>
             <w:rFonts w:ascii="Helvetica" w:hAnsi="Helvetica"/>
           </w:rPr>
-          <w:t>https://</w:t>
-        </w:r>
-        <w:r>
-          <w:rPr>
-            <w:rStyle w:val="Hyperlink"/>
-            <w:rFonts w:ascii="Helvetica" w:hAnsi="Helvetica"/>
-          </w:rPr>
-          <w:t>XXXXXXXXXXX</w:t>
-        </w:r>
-        <w:r>
-          <w:rPr>
-            <w:rStyle w:val="Hyperlink"/>
-            <w:rFonts w:ascii="Helvetica" w:hAnsi="Helvetica"/>
-          </w:rPr>
-          <w:t>:32443/</w:t>
+          <w:t>https://XXXXXXXXXXX:32443/</w:t>
         </w:r>
       </w:hyperlink>
     </w:p>
@@ -550,12 +724,14 @@
       <w:r>
         <w:t xml:space="preserve">  Environment ID:  </w:t>
       </w:r>
+      <w:proofErr w:type="spellStart"/>
       <w:r>
         <w:rPr>
           <w:rFonts w:ascii="Helvetica" w:hAnsi="Helvetica"/>
         </w:rPr>
         <w:t>xxxxxxxxxxx</w:t>
       </w:r>
+      <w:proofErr w:type="spellEnd"/>
     </w:p>
     <w:p>
       <w:pPr>
@@ -574,12 +750,68 @@
         <w:rPr>
           <w:rFonts w:ascii="Helvetica" w:hAnsi="Helvetica"/>
         </w:rPr>
-        <w:t>You can add the contents of kubeconfig to a file and use it to connect to ocp cluster using oc client with kubeconfig file</w:t>
-      </w:r>
+        <w:t xml:space="preserve">You can add the contents of </w:t>
+      </w:r>
+      <w:proofErr w:type="spellStart"/>
       <w:r>
         <w:rPr>
           <w:rFonts w:ascii="Helvetica" w:hAnsi="Helvetica"/>
         </w:rPr>
+        <w:t>kubeconfig</w:t>
+      </w:r>
+      <w:proofErr w:type="spellEnd"/>
+      <w:r>
+        <w:rPr>
+          <w:rFonts w:ascii="Helvetica" w:hAnsi="Helvetica"/>
+        </w:rPr>
+        <w:t xml:space="preserve"> to a file and use it to connect to </w:t>
+      </w:r>
+      <w:proofErr w:type="spellStart"/>
+      <w:r>
+        <w:rPr>
+          <w:rFonts w:ascii="Helvetica" w:hAnsi="Helvetica"/>
+        </w:rPr>
+        <w:t>ocp</w:t>
+      </w:r>
+      <w:proofErr w:type="spellEnd"/>
+      <w:r>
+        <w:rPr>
+          <w:rFonts w:ascii="Helvetica" w:hAnsi="Helvetica"/>
+        </w:rPr>
+        <w:t xml:space="preserve"> cluster using </w:t>
+      </w:r>
+      <w:proofErr w:type="spellStart"/>
+      <w:r>
+        <w:rPr>
+          <w:rFonts w:ascii="Helvetica" w:hAnsi="Helvetica"/>
+        </w:rPr>
+        <w:t>oc</w:t>
+      </w:r>
+      <w:proofErr w:type="spellEnd"/>
+      <w:r>
+        <w:rPr>
+          <w:rFonts w:ascii="Helvetica" w:hAnsi="Helvetica"/>
+        </w:rPr>
+        <w:t xml:space="preserve"> client with </w:t>
+      </w:r>
+      <w:proofErr w:type="spellStart"/>
+      <w:r>
+        <w:rPr>
+          <w:rFonts w:ascii="Helvetica" w:hAnsi="Helvetica"/>
+        </w:rPr>
+        <w:t>kubeconfig</w:t>
+      </w:r>
+      <w:proofErr w:type="spellEnd"/>
+      <w:r>
+        <w:rPr>
+          <w:rFonts w:ascii="Helvetica" w:hAnsi="Helvetica"/>
+        </w:rPr>
+        <w:t xml:space="preserve"> file</w:t>
+      </w:r>
+      <w:r>
+        <w:rPr>
+          <w:rFonts w:ascii="Helvetica" w:hAnsi="Helvetica"/>
+        </w:rPr>
         <w:t>, if required</w:t>
       </w:r>
       <w:r>
@@ -603,17 +835,21 @@
         </w:rPr>
         <w:t xml:space="preserve">You can Open the </w:t>
       </w:r>
-      <w:r>
-        <w:t>PakInstaller Portal URL</w:t>
-      </w:r>
-      <w:r>
-        <w:t xml:space="preserve"> an Login with </w:t>
-      </w:r>
-      <w:r>
-        <w:t>PakInstaller Portal Admin</w:t>
-      </w:r>
-      <w:r>
-        <w:t xml:space="preserve"> ID and Password.</w:t>
+      <w:proofErr w:type="spellStart"/>
+      <w:r>
+        <w:t>PakInstaller</w:t>
+      </w:r>
+      <w:proofErr w:type="spellEnd"/>
+      <w:r>
+        <w:t xml:space="preserve"> Portal URL an Login with </w:t>
+      </w:r>
+      <w:proofErr w:type="spellStart"/>
+      <w:r>
+        <w:t>PakInstaller</w:t>
+      </w:r>
+      <w:proofErr w:type="spellEnd"/>
+      <w:r>
+        <w:t xml:space="preserve"> Portal Admin ID and Password.</w:t>
       </w:r>
     </w:p>
     <w:p/>
@@ -626,6 +862,7 @@
       </w:pPr>
       <w:r>
         <w:rPr>
+          <w:noProof/>
           <w:lang w:val="en-US"/>
         </w:rPr>
         <w:drawing>
@@ -696,7 +933,1147 @@
         </w:rPr>
         <w:t xml:space="preserve"> Info in their respective tabs.</w:t>
       </w:r>
-    </w:p>
+      <w:r>
+        <w:rPr>
+          <w:lang w:val="en-US"/>
+        </w:rPr>
+        <w:t xml:space="preserve"> Note down the credentials for the cluster in the below format.</w:t>
+      </w:r>
+    </w:p>
+    <w:p>
+      <w:pPr>
+        <w:rPr>
+          <w:lang w:val="en-US"/>
+        </w:rPr>
+      </w:pPr>
+    </w:p>
+    <w:tbl>
+      <w:tblPr>
+        <w:tblW w:w="0" w:type="auto"/>
+        <w:tblBorders>
+          <w:top w:val="single" w:sz="8" w:space="0" w:color="A3A3A3"/>
+          <w:left w:val="single" w:sz="8" w:space="0" w:color="A3A3A3"/>
+          <w:bottom w:val="single" w:sz="8" w:space="0" w:color="A3A3A3"/>
+          <w:right w:val="single" w:sz="8" w:space="0" w:color="A3A3A3"/>
+        </w:tblBorders>
+        <w:tblLayout w:type="fixed"/>
+        <w:tblCellMar>
+          <w:left w:w="0" w:type="dxa"/>
+          <w:right w:w="0" w:type="dxa"/>
+        </w:tblCellMar>
+        <w:tblLook w:val="04A0" w:firstRow="1" w:lastRow="0" w:firstColumn="1" w:lastColumn="0" w:noHBand="0" w:noVBand="1"/>
+        <w:tblCaption w:val=""/>
+        <w:tblDescription w:val=""/>
+      </w:tblPr>
+      <w:tblGrid>
+        <w:gridCol w:w="1408"/>
+        <w:gridCol w:w="2762"/>
+        <w:gridCol w:w="4609"/>
+        <w:gridCol w:w="1667"/>
+      </w:tblGrid>
+      <w:tr>
+        <w:tc>
+          <w:tcPr>
+            <w:tcW w:w="1408" w:type="dxa"/>
+            <w:tcBorders>
+              <w:top w:val="single" w:sz="8" w:space="0" w:color="A3A3A3"/>
+              <w:left w:val="single" w:sz="8" w:space="0" w:color="A3A3A3"/>
+              <w:bottom w:val="single" w:sz="8" w:space="0" w:color="A3A3A3"/>
+              <w:right w:val="single" w:sz="8" w:space="0" w:color="A3A3A3"/>
+            </w:tcBorders>
+            <w:tcMar>
+              <w:top w:w="80" w:type="dxa"/>
+              <w:left w:w="80" w:type="dxa"/>
+              <w:bottom w:w="80" w:type="dxa"/>
+              <w:right w:w="80" w:type="dxa"/>
+            </w:tcMar>
+            <w:hideMark/>
+          </w:tcPr>
+          <w:p>
+            <w:pPr>
+              <w:pStyle w:val="NormalWeb"/>
+              <w:spacing w:before="0" w:beforeAutospacing="0" w:after="0" w:afterAutospacing="0"/>
+              <w:rPr>
+                <w:rFonts w:ascii="Times" w:hAnsi="Times"/>
+                <w:sz w:val="22"/>
+                <w:szCs w:val="22"/>
+              </w:rPr>
+            </w:pPr>
+            <w:r>
+              <w:rPr>
+                <w:rFonts w:ascii="Times" w:hAnsi="Times"/>
+                <w:b/>
+                <w:bCs/>
+                <w:sz w:val="22"/>
+                <w:szCs w:val="22"/>
+              </w:rPr>
+              <w:lastRenderedPageBreak/>
+              <w:t>User ID / Credential Type</w:t>
+            </w:r>
+          </w:p>
+        </w:tc>
+        <w:tc>
+          <w:tcPr>
+            <w:tcW w:w="2762" w:type="dxa"/>
+            <w:tcBorders>
+              <w:top w:val="single" w:sz="8" w:space="0" w:color="A3A3A3"/>
+              <w:left w:val="single" w:sz="8" w:space="0" w:color="A3A3A3"/>
+              <w:bottom w:val="single" w:sz="8" w:space="0" w:color="A3A3A3"/>
+              <w:right w:val="single" w:sz="8" w:space="0" w:color="A3A3A3"/>
+            </w:tcBorders>
+            <w:tcMar>
+              <w:top w:w="80" w:type="dxa"/>
+              <w:left w:w="80" w:type="dxa"/>
+              <w:bottom w:w="80" w:type="dxa"/>
+              <w:right w:w="80" w:type="dxa"/>
+            </w:tcMar>
+            <w:hideMark/>
+          </w:tcPr>
+          <w:p>
+            <w:pPr>
+              <w:pStyle w:val="NormalWeb"/>
+              <w:spacing w:before="0" w:beforeAutospacing="0" w:after="0" w:afterAutospacing="0"/>
+              <w:rPr>
+                <w:rFonts w:ascii="Times" w:hAnsi="Times"/>
+                <w:sz w:val="22"/>
+                <w:szCs w:val="22"/>
+              </w:rPr>
+            </w:pPr>
+            <w:r>
+              <w:rPr>
+                <w:rFonts w:ascii="Times" w:hAnsi="Times"/>
+                <w:b/>
+                <w:bCs/>
+                <w:sz w:val="22"/>
+                <w:szCs w:val="22"/>
+              </w:rPr>
+              <w:t>Password</w:t>
+            </w:r>
+          </w:p>
+        </w:tc>
+        <w:tc>
+          <w:tcPr>
+            <w:tcW w:w="4609" w:type="dxa"/>
+            <w:tcBorders>
+              <w:top w:val="single" w:sz="8" w:space="0" w:color="A3A3A3"/>
+              <w:left w:val="single" w:sz="8" w:space="0" w:color="A3A3A3"/>
+              <w:bottom w:val="single" w:sz="8" w:space="0" w:color="A3A3A3"/>
+              <w:right w:val="single" w:sz="8" w:space="0" w:color="A3A3A3"/>
+            </w:tcBorders>
+            <w:tcMar>
+              <w:top w:w="80" w:type="dxa"/>
+              <w:left w:w="80" w:type="dxa"/>
+              <w:bottom w:w="80" w:type="dxa"/>
+              <w:right w:w="80" w:type="dxa"/>
+            </w:tcMar>
+            <w:hideMark/>
+          </w:tcPr>
+          <w:p>
+            <w:pPr>
+              <w:pStyle w:val="NormalWeb"/>
+              <w:spacing w:before="0" w:beforeAutospacing="0" w:after="0" w:afterAutospacing="0"/>
+              <w:rPr>
+                <w:rFonts w:ascii="Calibri" w:hAnsi="Calibri" w:cs="Calibri"/>
+                <w:sz w:val="22"/>
+                <w:szCs w:val="22"/>
+                <w:lang w:val="en-US"/>
+              </w:rPr>
+            </w:pPr>
+            <w:r>
+              <w:rPr>
+                <w:rFonts w:ascii="Calibri" w:hAnsi="Calibri" w:cs="Calibri"/>
+                <w:b/>
+                <w:bCs/>
+                <w:sz w:val="22"/>
+                <w:szCs w:val="22"/>
+                <w:lang w:val="en-US"/>
+              </w:rPr>
+              <w:t>URL</w:t>
+            </w:r>
+          </w:p>
+        </w:tc>
+        <w:tc>
+          <w:tcPr>
+            <w:tcW w:w="1667" w:type="dxa"/>
+            <w:tcBorders>
+              <w:top w:val="single" w:sz="8" w:space="0" w:color="A3A3A3"/>
+              <w:left w:val="single" w:sz="8" w:space="0" w:color="A3A3A3"/>
+              <w:bottom w:val="single" w:sz="8" w:space="0" w:color="A3A3A3"/>
+              <w:right w:val="single" w:sz="8" w:space="0" w:color="A3A3A3"/>
+            </w:tcBorders>
+            <w:tcMar>
+              <w:top w:w="80" w:type="dxa"/>
+              <w:left w:w="80" w:type="dxa"/>
+              <w:bottom w:w="80" w:type="dxa"/>
+              <w:right w:w="80" w:type="dxa"/>
+            </w:tcMar>
+            <w:hideMark/>
+          </w:tcPr>
+          <w:p>
+            <w:pPr>
+              <w:pStyle w:val="NormalWeb"/>
+              <w:spacing w:before="0" w:beforeAutospacing="0" w:after="0" w:afterAutospacing="0"/>
+              <w:rPr>
+                <w:rFonts w:ascii="Calibri" w:hAnsi="Calibri" w:cs="Calibri"/>
+                <w:sz w:val="22"/>
+                <w:szCs w:val="22"/>
+                <w:lang w:val="en-US"/>
+              </w:rPr>
+            </w:pPr>
+            <w:r>
+              <w:rPr>
+                <w:rFonts w:ascii="Calibri" w:hAnsi="Calibri" w:cs="Calibri"/>
+                <w:b/>
+                <w:bCs/>
+                <w:sz w:val="22"/>
+                <w:szCs w:val="22"/>
+                <w:lang w:val="en-US"/>
+              </w:rPr>
+              <w:t>URL Type</w:t>
+            </w:r>
+          </w:p>
+        </w:tc>
+      </w:tr>
+      <w:tr>
+        <w:tc>
+          <w:tcPr>
+            <w:tcW w:w="1408" w:type="dxa"/>
+            <w:tcBorders>
+              <w:top w:val="single" w:sz="8" w:space="0" w:color="A3A3A3"/>
+              <w:left w:val="single" w:sz="8" w:space="0" w:color="A3A3A3"/>
+              <w:bottom w:val="single" w:sz="8" w:space="0" w:color="A3A3A3"/>
+              <w:right w:val="single" w:sz="8" w:space="0" w:color="A3A3A3"/>
+            </w:tcBorders>
+            <w:tcMar>
+              <w:top w:w="80" w:type="dxa"/>
+              <w:left w:w="80" w:type="dxa"/>
+              <w:bottom w:w="80" w:type="dxa"/>
+              <w:right w:w="80" w:type="dxa"/>
+            </w:tcMar>
+            <w:hideMark/>
+          </w:tcPr>
+          <w:p>
+            <w:pPr>
+              <w:pStyle w:val="NormalWeb"/>
+              <w:spacing w:before="0" w:beforeAutospacing="0" w:after="0" w:afterAutospacing="0"/>
+              <w:rPr>
+                <w:rFonts w:ascii="Calibri" w:hAnsi="Calibri" w:cs="Calibri"/>
+                <w:sz w:val="22"/>
+                <w:szCs w:val="22"/>
+              </w:rPr>
+            </w:pPr>
+            <w:proofErr w:type="spellStart"/>
+            <w:r>
+              <w:rPr>
+                <w:rFonts w:ascii="Calibri" w:hAnsi="Calibri" w:cs="Calibri"/>
+                <w:sz w:val="22"/>
+                <w:szCs w:val="22"/>
+              </w:rPr>
+              <w:t>pakinstaller</w:t>
+            </w:r>
+            <w:proofErr w:type="spellEnd"/>
+          </w:p>
+        </w:tc>
+        <w:tc>
+          <w:tcPr>
+            <w:tcW w:w="2762" w:type="dxa"/>
+            <w:tcBorders>
+              <w:top w:val="single" w:sz="8" w:space="0" w:color="A3A3A3"/>
+              <w:left w:val="single" w:sz="8" w:space="0" w:color="A3A3A3"/>
+              <w:bottom w:val="single" w:sz="8" w:space="0" w:color="A3A3A3"/>
+              <w:right w:val="single" w:sz="8" w:space="0" w:color="A3A3A3"/>
+            </w:tcBorders>
+            <w:tcMar>
+              <w:top w:w="80" w:type="dxa"/>
+              <w:left w:w="80" w:type="dxa"/>
+              <w:bottom w:w="80" w:type="dxa"/>
+              <w:right w:w="80" w:type="dxa"/>
+            </w:tcMar>
+            <w:hideMark/>
+          </w:tcPr>
+          <w:p>
+            <w:pPr>
+              <w:pStyle w:val="NormalWeb"/>
+              <w:spacing w:before="0" w:beforeAutospacing="0" w:after="0" w:afterAutospacing="0"/>
+              <w:rPr>
+                <w:rFonts w:ascii="Calibri" w:hAnsi="Calibri" w:cs="Calibri"/>
+                <w:sz w:val="22"/>
+                <w:szCs w:val="22"/>
+                <w:lang w:val="en-US"/>
+              </w:rPr>
+            </w:pPr>
+            <w:r>
+              <w:rPr>
+                <w:rFonts w:ascii="Calibri" w:hAnsi="Calibri" w:cs="Calibri"/>
+                <w:sz w:val="22"/>
+                <w:szCs w:val="22"/>
+                <w:lang w:val="en-US"/>
+              </w:rPr>
+              <w:t>&lt;password&gt;</w:t>
+            </w:r>
+          </w:p>
+        </w:tc>
+        <w:tc>
+          <w:tcPr>
+            <w:tcW w:w="4609" w:type="dxa"/>
+            <w:tcBorders>
+              <w:top w:val="single" w:sz="8" w:space="0" w:color="A3A3A3"/>
+              <w:left w:val="single" w:sz="8" w:space="0" w:color="A3A3A3"/>
+              <w:bottom w:val="single" w:sz="8" w:space="0" w:color="A3A3A3"/>
+              <w:right w:val="single" w:sz="8" w:space="0" w:color="A3A3A3"/>
+            </w:tcBorders>
+            <w:tcMar>
+              <w:top w:w="80" w:type="dxa"/>
+              <w:left w:w="80" w:type="dxa"/>
+              <w:bottom w:w="80" w:type="dxa"/>
+              <w:right w:w="80" w:type="dxa"/>
+            </w:tcMar>
+            <w:hideMark/>
+          </w:tcPr>
+          <w:p>
+            <w:pPr>
+              <w:pStyle w:val="NormalWeb"/>
+              <w:spacing w:before="0" w:beforeAutospacing="0" w:after="0" w:afterAutospacing="0"/>
+              <w:rPr>
+                <w:rFonts w:ascii="Calibri" w:hAnsi="Calibri" w:cs="Calibri"/>
+                <w:sz w:val="22"/>
+                <w:szCs w:val="22"/>
+                <w:lang w:val="en-US"/>
+              </w:rPr>
+            </w:pPr>
+            <w:r>
+              <w:rPr>
+                <w:rFonts w:ascii="Calibri" w:hAnsi="Calibri" w:cs="Calibri"/>
+                <w:sz w:val="22"/>
+                <w:szCs w:val="22"/>
+                <w:lang w:val="en-US"/>
+              </w:rPr>
+              <w:t>https://bastion.apps.daffy-</w:t>
+            </w:r>
+            <w:r>
+              <w:rPr>
+                <w:rFonts w:ascii="Calibri" w:hAnsi="Calibri" w:cs="Calibri"/>
+                <w:sz w:val="22"/>
+                <w:szCs w:val="22"/>
+                <w:lang w:val="en-US"/>
+              </w:rPr>
+              <w:t>&lt;XXXX&gt;</w:t>
+            </w:r>
+            <w:r>
+              <w:rPr>
+                <w:rFonts w:ascii="Calibri" w:hAnsi="Calibri" w:cs="Calibri"/>
+                <w:sz w:val="22"/>
+                <w:szCs w:val="22"/>
+                <w:lang w:val="en-US"/>
+              </w:rPr>
+              <w:t>.cloud.techzone.ibm.com:32443/</w:t>
+            </w:r>
+          </w:p>
+        </w:tc>
+        <w:tc>
+          <w:tcPr>
+            <w:tcW w:w="1667" w:type="dxa"/>
+            <w:tcBorders>
+              <w:top w:val="single" w:sz="8" w:space="0" w:color="A3A3A3"/>
+              <w:left w:val="single" w:sz="8" w:space="0" w:color="A3A3A3"/>
+              <w:bottom w:val="single" w:sz="8" w:space="0" w:color="A3A3A3"/>
+              <w:right w:val="single" w:sz="8" w:space="0" w:color="A3A3A3"/>
+            </w:tcBorders>
+            <w:tcMar>
+              <w:top w:w="80" w:type="dxa"/>
+              <w:left w:w="80" w:type="dxa"/>
+              <w:bottom w:w="80" w:type="dxa"/>
+              <w:right w:w="80" w:type="dxa"/>
+            </w:tcMar>
+            <w:hideMark/>
+          </w:tcPr>
+          <w:p>
+            <w:pPr>
+              <w:pStyle w:val="NormalWeb"/>
+              <w:spacing w:before="0" w:beforeAutospacing="0" w:after="0" w:afterAutospacing="0"/>
+              <w:rPr>
+                <w:rFonts w:ascii="Calibri" w:hAnsi="Calibri" w:cs="Calibri"/>
+                <w:sz w:val="22"/>
+                <w:szCs w:val="22"/>
+              </w:rPr>
+            </w:pPr>
+            <w:proofErr w:type="spellStart"/>
+            <w:r>
+              <w:rPr>
+                <w:rFonts w:ascii="Calibri" w:hAnsi="Calibri" w:cs="Calibri"/>
+                <w:sz w:val="22"/>
+                <w:szCs w:val="22"/>
+              </w:rPr>
+              <w:t>PakInstaller</w:t>
+            </w:r>
+            <w:proofErr w:type="spellEnd"/>
+            <w:r>
+              <w:rPr>
+                <w:rFonts w:ascii="Calibri" w:hAnsi="Calibri" w:cs="Calibri"/>
+                <w:sz w:val="22"/>
+                <w:szCs w:val="22"/>
+              </w:rPr>
+              <w:t xml:space="preserve"> Portal</w:t>
+            </w:r>
+          </w:p>
+        </w:tc>
+      </w:tr>
+      <w:tr>
+        <w:tc>
+          <w:tcPr>
+            <w:tcW w:w="1408" w:type="dxa"/>
+            <w:tcBorders>
+              <w:top w:val="single" w:sz="8" w:space="0" w:color="A3A3A3"/>
+              <w:left w:val="single" w:sz="8" w:space="0" w:color="A3A3A3"/>
+              <w:bottom w:val="single" w:sz="8" w:space="0" w:color="A3A3A3"/>
+              <w:right w:val="single" w:sz="8" w:space="0" w:color="A3A3A3"/>
+            </w:tcBorders>
+            <w:tcMar>
+              <w:top w:w="80" w:type="dxa"/>
+              <w:left w:w="80" w:type="dxa"/>
+              <w:bottom w:w="80" w:type="dxa"/>
+              <w:right w:w="80" w:type="dxa"/>
+            </w:tcMar>
+            <w:hideMark/>
+          </w:tcPr>
+          <w:p>
+            <w:pPr>
+              <w:pStyle w:val="NormalWeb"/>
+              <w:spacing w:before="0" w:beforeAutospacing="0" w:after="0" w:afterAutospacing="0"/>
+              <w:rPr>
+                <w:rFonts w:ascii="Times" w:hAnsi="Times"/>
+                <w:sz w:val="22"/>
+                <w:szCs w:val="22"/>
+              </w:rPr>
+            </w:pPr>
+            <w:r>
+              <w:rPr>
+                <w:rFonts w:ascii="Times" w:hAnsi="Times"/>
+                <w:sz w:val="22"/>
+                <w:szCs w:val="22"/>
+              </w:rPr>
+              <w:t>admin</w:t>
+            </w:r>
+          </w:p>
+        </w:tc>
+        <w:tc>
+          <w:tcPr>
+            <w:tcW w:w="2762" w:type="dxa"/>
+            <w:tcBorders>
+              <w:top w:val="single" w:sz="8" w:space="0" w:color="A3A3A3"/>
+              <w:left w:val="single" w:sz="8" w:space="0" w:color="A3A3A3"/>
+              <w:bottom w:val="single" w:sz="8" w:space="0" w:color="A3A3A3"/>
+              <w:right w:val="single" w:sz="8" w:space="0" w:color="A3A3A3"/>
+            </w:tcBorders>
+            <w:tcMar>
+              <w:top w:w="80" w:type="dxa"/>
+              <w:left w:w="80" w:type="dxa"/>
+              <w:bottom w:w="80" w:type="dxa"/>
+              <w:right w:w="80" w:type="dxa"/>
+            </w:tcMar>
+            <w:hideMark/>
+          </w:tcPr>
+          <w:p>
+            <w:pPr>
+              <w:pStyle w:val="NormalWeb"/>
+              <w:spacing w:before="0" w:beforeAutospacing="0" w:after="0" w:afterAutospacing="0"/>
+              <w:rPr>
+                <w:rFonts w:ascii="Calibri" w:hAnsi="Calibri" w:cs="Calibri"/>
+                <w:sz w:val="22"/>
+                <w:szCs w:val="22"/>
+              </w:rPr>
+            </w:pPr>
+            <w:r>
+              <w:rPr>
+                <w:rFonts w:ascii="Calibri" w:hAnsi="Calibri" w:cs="Calibri"/>
+                <w:sz w:val="22"/>
+                <w:szCs w:val="22"/>
+                <w:lang w:val="en-US"/>
+              </w:rPr>
+              <w:t>&lt;password&gt;</w:t>
+            </w:r>
+          </w:p>
+        </w:tc>
+        <w:tc>
+          <w:tcPr>
+            <w:tcW w:w="4609" w:type="dxa"/>
+            <w:tcBorders>
+              <w:top w:val="single" w:sz="8" w:space="0" w:color="A3A3A3"/>
+              <w:left w:val="single" w:sz="8" w:space="0" w:color="A3A3A3"/>
+              <w:bottom w:val="single" w:sz="8" w:space="0" w:color="A3A3A3"/>
+              <w:right w:val="single" w:sz="8" w:space="0" w:color="A3A3A3"/>
+            </w:tcBorders>
+            <w:tcMar>
+              <w:top w:w="80" w:type="dxa"/>
+              <w:left w:w="80" w:type="dxa"/>
+              <w:bottom w:w="80" w:type="dxa"/>
+              <w:right w:w="80" w:type="dxa"/>
+            </w:tcMar>
+            <w:hideMark/>
+          </w:tcPr>
+          <w:p>
+            <w:pPr>
+              <w:pStyle w:val="NormalWeb"/>
+              <w:spacing w:before="0" w:beforeAutospacing="0" w:after="0" w:afterAutospacing="0"/>
+              <w:rPr>
+                <w:rFonts w:ascii="Times" w:hAnsi="Times"/>
+                <w:sz w:val="22"/>
+                <w:szCs w:val="22"/>
+              </w:rPr>
+            </w:pPr>
+            <w:r>
+              <w:rPr>
+                <w:rFonts w:ascii="Times" w:hAnsi="Times"/>
+                <w:sz w:val="22"/>
+                <w:szCs w:val="22"/>
+              </w:rPr>
+              <w:t>ssh://admin@bastion.apps.daffy-</w:t>
+            </w:r>
+            <w:r>
+              <w:rPr>
+                <w:rFonts w:ascii="Times" w:hAnsi="Times"/>
+                <w:sz w:val="22"/>
+                <w:szCs w:val="22"/>
+              </w:rPr>
+              <w:t>&lt;XXXX&gt;</w:t>
+            </w:r>
+            <w:r>
+              <w:rPr>
+                <w:rFonts w:ascii="Times" w:hAnsi="Times"/>
+                <w:sz w:val="22"/>
+                <w:szCs w:val="22"/>
+              </w:rPr>
+              <w:t>.cloud.techzone.ibm.com:40222</w:t>
+            </w:r>
+            <w:r>
+              <w:rPr>
+                <w:rFonts w:ascii="Times" w:hAnsi="Times"/>
+                <w:sz w:val="22"/>
+                <w:szCs w:val="22"/>
+              </w:rPr>
+              <w:t xml:space="preserve"> </w:t>
+            </w:r>
+            <w:r>
+              <w:rPr>
+                <w:rFonts w:ascii="Times" w:hAnsi="Times"/>
+                <w:sz w:val="22"/>
+                <w:szCs w:val="22"/>
+              </w:rPr>
+              <w:br/>
+            </w:r>
+            <w:r>
+              <w:rPr>
+                <w:rFonts w:ascii="Times" w:hAnsi="Times"/>
+                <w:sz w:val="22"/>
+                <w:szCs w:val="22"/>
+              </w:rPr>
+              <w:t>(</w:t>
+            </w:r>
+            <w:proofErr w:type="spellStart"/>
+            <w:r>
+              <w:rPr>
+                <w:rFonts w:ascii="Times" w:hAnsi="Times"/>
+                <w:b/>
+                <w:bCs/>
+                <w:sz w:val="22"/>
+                <w:szCs w:val="22"/>
+              </w:rPr>
+              <w:t>sudo</w:t>
+            </w:r>
+            <w:proofErr w:type="spellEnd"/>
+            <w:r>
+              <w:rPr>
+                <w:rFonts w:ascii="Times" w:hAnsi="Times"/>
+                <w:b/>
+                <w:bCs/>
+                <w:sz w:val="22"/>
+                <w:szCs w:val="22"/>
+              </w:rPr>
+              <w:t xml:space="preserve"> </w:t>
+            </w:r>
+            <w:proofErr w:type="spellStart"/>
+            <w:r>
+              <w:rPr>
+                <w:rFonts w:ascii="Times" w:hAnsi="Times"/>
+                <w:b/>
+                <w:bCs/>
+                <w:sz w:val="22"/>
+                <w:szCs w:val="22"/>
+              </w:rPr>
+              <w:t>su</w:t>
+            </w:r>
+            <w:proofErr w:type="spellEnd"/>
+            <w:r>
+              <w:rPr>
+                <w:rFonts w:ascii="Times" w:hAnsi="Times"/>
+                <w:b/>
+                <w:bCs/>
+                <w:sz w:val="22"/>
+                <w:szCs w:val="22"/>
+              </w:rPr>
+              <w:t xml:space="preserve"> -</w:t>
+            </w:r>
+            <w:r>
+              <w:rPr>
+                <w:rFonts w:ascii="Times" w:hAnsi="Times"/>
+                <w:sz w:val="22"/>
+                <w:szCs w:val="22"/>
+              </w:rPr>
+              <w:t xml:space="preserve"> to become root)</w:t>
+            </w:r>
+          </w:p>
+        </w:tc>
+        <w:tc>
+          <w:tcPr>
+            <w:tcW w:w="1667" w:type="dxa"/>
+            <w:tcBorders>
+              <w:top w:val="single" w:sz="8" w:space="0" w:color="A3A3A3"/>
+              <w:left w:val="single" w:sz="8" w:space="0" w:color="A3A3A3"/>
+              <w:bottom w:val="single" w:sz="8" w:space="0" w:color="A3A3A3"/>
+              <w:right w:val="single" w:sz="8" w:space="0" w:color="A3A3A3"/>
+            </w:tcBorders>
+            <w:tcMar>
+              <w:top w:w="80" w:type="dxa"/>
+              <w:left w:w="80" w:type="dxa"/>
+              <w:bottom w:w="80" w:type="dxa"/>
+              <w:right w:w="80" w:type="dxa"/>
+            </w:tcMar>
+            <w:hideMark/>
+          </w:tcPr>
+          <w:p>
+            <w:pPr>
+              <w:pStyle w:val="NormalWeb"/>
+              <w:spacing w:before="0" w:beforeAutospacing="0" w:after="0" w:afterAutospacing="0"/>
+              <w:rPr>
+                <w:rFonts w:ascii="Times" w:hAnsi="Times"/>
+                <w:sz w:val="22"/>
+                <w:szCs w:val="22"/>
+              </w:rPr>
+            </w:pPr>
+            <w:r>
+              <w:rPr>
+                <w:rFonts w:ascii="Times" w:hAnsi="Times"/>
+                <w:sz w:val="22"/>
+                <w:szCs w:val="22"/>
+              </w:rPr>
+              <w:t>SSH Bastion</w:t>
+            </w:r>
+          </w:p>
+        </w:tc>
+      </w:tr>
+      <w:tr>
+        <w:tc>
+          <w:tcPr>
+            <w:tcW w:w="1408" w:type="dxa"/>
+            <w:tcBorders>
+              <w:top w:val="single" w:sz="8" w:space="0" w:color="A3A3A3"/>
+              <w:left w:val="single" w:sz="8" w:space="0" w:color="A3A3A3"/>
+              <w:bottom w:val="single" w:sz="8" w:space="0" w:color="A3A3A3"/>
+              <w:right w:val="single" w:sz="8" w:space="0" w:color="A3A3A3"/>
+            </w:tcBorders>
+            <w:tcMar>
+              <w:top w:w="80" w:type="dxa"/>
+              <w:left w:w="80" w:type="dxa"/>
+              <w:bottom w:w="80" w:type="dxa"/>
+              <w:right w:w="80" w:type="dxa"/>
+            </w:tcMar>
+            <w:hideMark/>
+          </w:tcPr>
+          <w:p>
+            <w:pPr>
+              <w:pStyle w:val="NormalWeb"/>
+              <w:spacing w:before="0" w:beforeAutospacing="0" w:after="0" w:afterAutospacing="0"/>
+              <w:rPr>
+                <w:rFonts w:ascii="Calibri" w:hAnsi="Calibri" w:cs="Calibri"/>
+                <w:color w:val="000000"/>
+                <w:sz w:val="22"/>
+                <w:szCs w:val="22"/>
+                <w:lang w:val="en-US"/>
+              </w:rPr>
+            </w:pPr>
+            <w:proofErr w:type="spellStart"/>
+            <w:r>
+              <w:rPr>
+                <w:rFonts w:ascii="Calibri" w:hAnsi="Calibri" w:cs="Calibri"/>
+                <w:color w:val="000000"/>
+                <w:sz w:val="22"/>
+                <w:szCs w:val="22"/>
+                <w:lang w:val="en-US"/>
+              </w:rPr>
+              <w:t>kubeadmin</w:t>
+            </w:r>
+            <w:proofErr w:type="spellEnd"/>
+          </w:p>
+        </w:tc>
+        <w:tc>
+          <w:tcPr>
+            <w:tcW w:w="2762" w:type="dxa"/>
+            <w:tcBorders>
+              <w:top w:val="single" w:sz="8" w:space="0" w:color="A3A3A3"/>
+              <w:left w:val="single" w:sz="8" w:space="0" w:color="A3A3A3"/>
+              <w:bottom w:val="single" w:sz="8" w:space="0" w:color="A3A3A3"/>
+              <w:right w:val="single" w:sz="8" w:space="0" w:color="A3A3A3"/>
+            </w:tcBorders>
+            <w:tcMar>
+              <w:top w:w="80" w:type="dxa"/>
+              <w:left w:w="80" w:type="dxa"/>
+              <w:bottom w:w="80" w:type="dxa"/>
+              <w:right w:w="80" w:type="dxa"/>
+            </w:tcMar>
+            <w:hideMark/>
+          </w:tcPr>
+          <w:p>
+            <w:pPr>
+              <w:pStyle w:val="NormalWeb"/>
+              <w:spacing w:before="0" w:beforeAutospacing="0" w:after="0" w:afterAutospacing="0"/>
+              <w:rPr>
+                <w:rFonts w:ascii="Calibri" w:hAnsi="Calibri" w:cs="Calibri"/>
+                <w:color w:val="000000"/>
+                <w:sz w:val="22"/>
+                <w:szCs w:val="22"/>
+                <w:lang w:val="en-US"/>
+              </w:rPr>
+            </w:pPr>
+            <w:r>
+              <w:rPr>
+                <w:rFonts w:ascii="Calibri" w:hAnsi="Calibri" w:cs="Calibri"/>
+                <w:sz w:val="22"/>
+                <w:szCs w:val="22"/>
+                <w:lang w:val="en-US"/>
+              </w:rPr>
+              <w:t>&lt;password&gt;</w:t>
+            </w:r>
+          </w:p>
+        </w:tc>
+        <w:tc>
+          <w:tcPr>
+            <w:tcW w:w="4609" w:type="dxa"/>
+            <w:tcBorders>
+              <w:top w:val="single" w:sz="8" w:space="0" w:color="A3A3A3"/>
+              <w:left w:val="single" w:sz="8" w:space="0" w:color="A3A3A3"/>
+              <w:bottom w:val="single" w:sz="8" w:space="0" w:color="A3A3A3"/>
+              <w:right w:val="single" w:sz="8" w:space="0" w:color="A3A3A3"/>
+            </w:tcBorders>
+            <w:tcMar>
+              <w:top w:w="80" w:type="dxa"/>
+              <w:left w:w="80" w:type="dxa"/>
+              <w:bottom w:w="80" w:type="dxa"/>
+              <w:right w:w="80" w:type="dxa"/>
+            </w:tcMar>
+            <w:hideMark/>
+          </w:tcPr>
+          <w:p>
+            <w:pPr>
+              <w:pStyle w:val="NormalWeb"/>
+              <w:spacing w:before="0" w:beforeAutospacing="0" w:after="0" w:afterAutospacing="0"/>
+              <w:rPr>
+                <w:rFonts w:ascii="Calibri" w:hAnsi="Calibri" w:cs="Calibri"/>
+                <w:color w:val="000000"/>
+                <w:sz w:val="22"/>
+                <w:szCs w:val="22"/>
+                <w:lang w:val="en-US"/>
+              </w:rPr>
+            </w:pPr>
+            <w:r>
+              <w:rPr>
+                <w:rFonts w:ascii="Calibri" w:hAnsi="Calibri" w:cs="Calibri"/>
+                <w:color w:val="000000"/>
+                <w:sz w:val="22"/>
+                <w:szCs w:val="22"/>
+                <w:lang w:val="en-US"/>
+              </w:rPr>
+              <w:t>https://console-openshift-console.apps.daffy-</w:t>
+            </w:r>
+            <w:r>
+              <w:rPr>
+                <w:rFonts w:ascii="Calibri" w:hAnsi="Calibri" w:cs="Calibri"/>
+                <w:color w:val="000000"/>
+                <w:sz w:val="22"/>
+                <w:szCs w:val="22"/>
+                <w:lang w:val="en-US"/>
+              </w:rPr>
+              <w:t>&lt;XXXX&gt;</w:t>
+            </w:r>
+            <w:r>
+              <w:rPr>
+                <w:rFonts w:ascii="Calibri" w:hAnsi="Calibri" w:cs="Calibri"/>
+                <w:color w:val="000000"/>
+                <w:sz w:val="22"/>
+                <w:szCs w:val="22"/>
+                <w:lang w:val="en-US"/>
+              </w:rPr>
+              <w:t>.cloud.techzone.ibm.com</w:t>
+            </w:r>
+          </w:p>
+        </w:tc>
+        <w:tc>
+          <w:tcPr>
+            <w:tcW w:w="1667" w:type="dxa"/>
+            <w:tcBorders>
+              <w:top w:val="single" w:sz="8" w:space="0" w:color="A3A3A3"/>
+              <w:left w:val="single" w:sz="8" w:space="0" w:color="A3A3A3"/>
+              <w:bottom w:val="single" w:sz="8" w:space="0" w:color="A3A3A3"/>
+              <w:right w:val="single" w:sz="8" w:space="0" w:color="A3A3A3"/>
+            </w:tcBorders>
+            <w:tcMar>
+              <w:top w:w="80" w:type="dxa"/>
+              <w:left w:w="80" w:type="dxa"/>
+              <w:bottom w:w="80" w:type="dxa"/>
+              <w:right w:w="80" w:type="dxa"/>
+            </w:tcMar>
+            <w:hideMark/>
+          </w:tcPr>
+          <w:p>
+            <w:pPr>
+              <w:pStyle w:val="NormalWeb"/>
+              <w:spacing w:before="0" w:beforeAutospacing="0" w:after="0" w:afterAutospacing="0"/>
+              <w:rPr>
+                <w:rFonts w:ascii="Times" w:hAnsi="Times"/>
+                <w:sz w:val="22"/>
+                <w:szCs w:val="22"/>
+              </w:rPr>
+            </w:pPr>
+            <w:r>
+              <w:rPr>
+                <w:rFonts w:ascii="Times" w:hAnsi="Times"/>
+                <w:sz w:val="22"/>
+                <w:szCs w:val="22"/>
+              </w:rPr>
+              <w:t>OCP Admin console</w:t>
+            </w:r>
+          </w:p>
+        </w:tc>
+      </w:tr>
+      <w:tr>
+        <w:tc>
+          <w:tcPr>
+            <w:tcW w:w="1408" w:type="dxa"/>
+            <w:tcBorders>
+              <w:top w:val="single" w:sz="8" w:space="0" w:color="A3A3A3"/>
+              <w:left w:val="single" w:sz="8" w:space="0" w:color="A3A3A3"/>
+              <w:bottom w:val="single" w:sz="8" w:space="0" w:color="A3A3A3"/>
+              <w:right w:val="single" w:sz="8" w:space="0" w:color="A3A3A3"/>
+            </w:tcBorders>
+            <w:tcMar>
+              <w:top w:w="80" w:type="dxa"/>
+              <w:left w:w="80" w:type="dxa"/>
+              <w:bottom w:w="80" w:type="dxa"/>
+              <w:right w:w="80" w:type="dxa"/>
+            </w:tcMar>
+            <w:hideMark/>
+          </w:tcPr>
+          <w:p>
+            <w:pPr>
+              <w:pStyle w:val="NormalWeb"/>
+              <w:spacing w:before="0" w:beforeAutospacing="0" w:after="0" w:afterAutospacing="0"/>
+              <w:rPr>
+                <w:rFonts w:ascii="Calibri" w:hAnsi="Calibri" w:cs="Calibri"/>
+                <w:color w:val="000000"/>
+                <w:sz w:val="22"/>
+                <w:szCs w:val="22"/>
+                <w:lang w:val="en-US"/>
+              </w:rPr>
+            </w:pPr>
+            <w:proofErr w:type="spellStart"/>
+            <w:r>
+              <w:rPr>
+                <w:rFonts w:ascii="Calibri" w:hAnsi="Calibri" w:cs="Calibri"/>
+                <w:color w:val="000000"/>
+                <w:sz w:val="22"/>
+                <w:szCs w:val="22"/>
+                <w:lang w:val="en-US"/>
+              </w:rPr>
+              <w:t>ocpadmin</w:t>
+            </w:r>
+            <w:proofErr w:type="spellEnd"/>
+          </w:p>
+        </w:tc>
+        <w:tc>
+          <w:tcPr>
+            <w:tcW w:w="2762" w:type="dxa"/>
+            <w:tcBorders>
+              <w:top w:val="single" w:sz="8" w:space="0" w:color="A3A3A3"/>
+              <w:left w:val="single" w:sz="8" w:space="0" w:color="A3A3A3"/>
+              <w:bottom w:val="single" w:sz="8" w:space="0" w:color="A3A3A3"/>
+              <w:right w:val="single" w:sz="8" w:space="0" w:color="A3A3A3"/>
+            </w:tcBorders>
+            <w:tcMar>
+              <w:top w:w="80" w:type="dxa"/>
+              <w:left w:w="80" w:type="dxa"/>
+              <w:bottom w:w="80" w:type="dxa"/>
+              <w:right w:w="80" w:type="dxa"/>
+            </w:tcMar>
+            <w:hideMark/>
+          </w:tcPr>
+          <w:p>
+            <w:pPr>
+              <w:pStyle w:val="NormalWeb"/>
+              <w:spacing w:before="0" w:beforeAutospacing="0" w:after="0" w:afterAutospacing="0"/>
+              <w:rPr>
+                <w:rFonts w:ascii="Calibri" w:hAnsi="Calibri" w:cs="Calibri"/>
+                <w:color w:val="000000"/>
+                <w:sz w:val="22"/>
+                <w:szCs w:val="22"/>
+                <w:lang w:val="en-US"/>
+              </w:rPr>
+            </w:pPr>
+            <w:r>
+              <w:rPr>
+                <w:rFonts w:ascii="Calibri" w:hAnsi="Calibri" w:cs="Calibri"/>
+                <w:sz w:val="22"/>
+                <w:szCs w:val="22"/>
+                <w:lang w:val="en-US"/>
+              </w:rPr>
+              <w:t>&lt;password&gt;</w:t>
+            </w:r>
+          </w:p>
+        </w:tc>
+        <w:tc>
+          <w:tcPr>
+            <w:tcW w:w="4609" w:type="dxa"/>
+            <w:tcBorders>
+              <w:top w:val="single" w:sz="8" w:space="0" w:color="A3A3A3"/>
+              <w:left w:val="single" w:sz="8" w:space="0" w:color="A3A3A3"/>
+              <w:bottom w:val="single" w:sz="8" w:space="0" w:color="A3A3A3"/>
+              <w:right w:val="single" w:sz="8" w:space="0" w:color="A3A3A3"/>
+            </w:tcBorders>
+            <w:tcMar>
+              <w:top w:w="80" w:type="dxa"/>
+              <w:left w:w="80" w:type="dxa"/>
+              <w:bottom w:w="80" w:type="dxa"/>
+              <w:right w:w="80" w:type="dxa"/>
+            </w:tcMar>
+            <w:hideMark/>
+          </w:tcPr>
+          <w:p>
+            <w:pPr>
+              <w:pStyle w:val="NormalWeb"/>
+              <w:spacing w:before="0" w:beforeAutospacing="0" w:after="0" w:afterAutospacing="0"/>
+              <w:rPr>
+                <w:rFonts w:ascii="Calibri" w:hAnsi="Calibri" w:cs="Calibri"/>
+                <w:color w:val="000000"/>
+                <w:sz w:val="22"/>
+                <w:szCs w:val="22"/>
+                <w:lang w:val="en-US"/>
+              </w:rPr>
+            </w:pPr>
+          </w:p>
+        </w:tc>
+        <w:tc>
+          <w:tcPr>
+            <w:tcW w:w="1667" w:type="dxa"/>
+            <w:tcBorders>
+              <w:top w:val="single" w:sz="8" w:space="0" w:color="A3A3A3"/>
+              <w:left w:val="single" w:sz="8" w:space="0" w:color="A3A3A3"/>
+              <w:bottom w:val="single" w:sz="8" w:space="0" w:color="A3A3A3"/>
+              <w:right w:val="single" w:sz="8" w:space="0" w:color="A3A3A3"/>
+            </w:tcBorders>
+            <w:tcMar>
+              <w:top w:w="80" w:type="dxa"/>
+              <w:left w:w="80" w:type="dxa"/>
+              <w:bottom w:w="80" w:type="dxa"/>
+              <w:right w:w="80" w:type="dxa"/>
+            </w:tcMar>
+            <w:hideMark/>
+          </w:tcPr>
+          <w:p>
+            <w:pPr>
+              <w:pStyle w:val="NormalWeb"/>
+              <w:spacing w:before="0" w:beforeAutospacing="0" w:after="0" w:afterAutospacing="0"/>
+              <w:rPr>
+                <w:rFonts w:ascii="Times" w:hAnsi="Times"/>
+                <w:sz w:val="22"/>
+                <w:szCs w:val="22"/>
+              </w:rPr>
+            </w:pPr>
+            <w:r>
+              <w:rPr>
+                <w:rFonts w:ascii="Times" w:hAnsi="Times"/>
+                <w:sz w:val="22"/>
+                <w:szCs w:val="22"/>
+              </w:rPr>
+              <w:t> </w:t>
+            </w:r>
+          </w:p>
+        </w:tc>
+      </w:tr>
+      <w:tr>
+        <w:tc>
+          <w:tcPr>
+            <w:tcW w:w="1408" w:type="dxa"/>
+            <w:tcBorders>
+              <w:top w:val="single" w:sz="8" w:space="0" w:color="A3A3A3"/>
+              <w:left w:val="single" w:sz="8" w:space="0" w:color="A3A3A3"/>
+              <w:bottom w:val="single" w:sz="8" w:space="0" w:color="A3A3A3"/>
+              <w:right w:val="single" w:sz="8" w:space="0" w:color="A3A3A3"/>
+            </w:tcBorders>
+            <w:tcMar>
+              <w:top w:w="80" w:type="dxa"/>
+              <w:left w:w="80" w:type="dxa"/>
+              <w:bottom w:w="80" w:type="dxa"/>
+              <w:right w:w="80" w:type="dxa"/>
+            </w:tcMar>
+            <w:hideMark/>
+          </w:tcPr>
+          <w:p>
+            <w:pPr>
+              <w:pStyle w:val="NormalWeb"/>
+              <w:spacing w:before="0" w:beforeAutospacing="0" w:after="0" w:afterAutospacing="0"/>
+              <w:rPr>
+                <w:rFonts w:ascii="Times" w:hAnsi="Times"/>
+                <w:sz w:val="22"/>
+                <w:szCs w:val="22"/>
+              </w:rPr>
+            </w:pPr>
+            <w:r>
+              <w:rPr>
+                <w:rFonts w:ascii="Times" w:hAnsi="Times"/>
+                <w:sz w:val="22"/>
+                <w:szCs w:val="22"/>
+              </w:rPr>
+              <w:t>a</w:t>
+            </w:r>
+            <w:r>
+              <w:rPr>
+                <w:rFonts w:ascii="Times" w:hAnsi="Times"/>
+                <w:sz w:val="22"/>
+                <w:szCs w:val="22"/>
+              </w:rPr>
+              <w:t>dmin</w:t>
+            </w:r>
+          </w:p>
+        </w:tc>
+        <w:tc>
+          <w:tcPr>
+            <w:tcW w:w="2762" w:type="dxa"/>
+            <w:tcBorders>
+              <w:top w:val="single" w:sz="8" w:space="0" w:color="A3A3A3"/>
+              <w:left w:val="single" w:sz="8" w:space="0" w:color="A3A3A3"/>
+              <w:bottom w:val="single" w:sz="8" w:space="0" w:color="A3A3A3"/>
+              <w:right w:val="single" w:sz="8" w:space="0" w:color="A3A3A3"/>
+            </w:tcBorders>
+            <w:tcMar>
+              <w:top w:w="80" w:type="dxa"/>
+              <w:left w:w="80" w:type="dxa"/>
+              <w:bottom w:w="80" w:type="dxa"/>
+              <w:right w:w="80" w:type="dxa"/>
+            </w:tcMar>
+            <w:hideMark/>
+          </w:tcPr>
+          <w:p>
+            <w:pPr>
+              <w:pStyle w:val="NormalWeb"/>
+              <w:spacing w:before="0" w:beforeAutospacing="0" w:after="0" w:afterAutospacing="0"/>
+              <w:rPr>
+                <w:rFonts w:ascii="Calibri" w:hAnsi="Calibri" w:cs="Calibri"/>
+                <w:color w:val="000000"/>
+                <w:sz w:val="22"/>
+                <w:szCs w:val="22"/>
+                <w:lang w:val="en-US"/>
+              </w:rPr>
+            </w:pPr>
+          </w:p>
+        </w:tc>
+        <w:tc>
+          <w:tcPr>
+            <w:tcW w:w="4609" w:type="dxa"/>
+            <w:tcBorders>
+              <w:top w:val="single" w:sz="8" w:space="0" w:color="A3A3A3"/>
+              <w:left w:val="single" w:sz="8" w:space="0" w:color="A3A3A3"/>
+              <w:bottom w:val="single" w:sz="8" w:space="0" w:color="A3A3A3"/>
+              <w:right w:val="single" w:sz="8" w:space="0" w:color="A3A3A3"/>
+            </w:tcBorders>
+            <w:tcMar>
+              <w:top w:w="80" w:type="dxa"/>
+              <w:left w:w="80" w:type="dxa"/>
+              <w:bottom w:w="80" w:type="dxa"/>
+              <w:right w:w="80" w:type="dxa"/>
+            </w:tcMar>
+            <w:hideMark/>
+          </w:tcPr>
+          <w:p>
+            <w:pPr>
+              <w:pStyle w:val="NormalWeb"/>
+              <w:spacing w:before="0" w:beforeAutospacing="0" w:after="0" w:afterAutospacing="0"/>
+              <w:rPr>
+                <w:rFonts w:ascii="Calibri" w:hAnsi="Calibri" w:cs="Calibri"/>
+                <w:color w:val="000000"/>
+                <w:sz w:val="22"/>
+                <w:szCs w:val="22"/>
+                <w:lang w:val="en-US"/>
+              </w:rPr>
+            </w:pPr>
+            <w:r>
+              <w:rPr>
+                <w:rFonts w:ascii="Calibri" w:hAnsi="Calibri" w:cs="Calibri"/>
+                <w:color w:val="000000"/>
+                <w:sz w:val="22"/>
+                <w:szCs w:val="22"/>
+                <w:lang w:val="en-US"/>
+              </w:rPr>
+              <w:t>https://cpd-cp4i.apps.daffy-</w:t>
+            </w:r>
+            <w:r>
+              <w:rPr>
+                <w:rFonts w:ascii="Calibri" w:hAnsi="Calibri" w:cs="Calibri"/>
+                <w:color w:val="000000"/>
+                <w:sz w:val="22"/>
+                <w:szCs w:val="22"/>
+                <w:lang w:val="en-US"/>
+              </w:rPr>
+              <w:t>&lt;XXXXX&gt;</w:t>
+            </w:r>
+            <w:r>
+              <w:rPr>
+                <w:rFonts w:ascii="Calibri" w:hAnsi="Calibri" w:cs="Calibri"/>
+                <w:color w:val="000000"/>
+                <w:sz w:val="22"/>
+                <w:szCs w:val="22"/>
+                <w:lang w:val="en-US"/>
+              </w:rPr>
+              <w:t>.cloud.techzone.ibm.com</w:t>
+            </w:r>
+          </w:p>
+        </w:tc>
+        <w:tc>
+          <w:tcPr>
+            <w:tcW w:w="1667" w:type="dxa"/>
+            <w:tcBorders>
+              <w:top w:val="single" w:sz="8" w:space="0" w:color="A3A3A3"/>
+              <w:left w:val="single" w:sz="8" w:space="0" w:color="A3A3A3"/>
+              <w:bottom w:val="single" w:sz="8" w:space="0" w:color="A3A3A3"/>
+              <w:right w:val="single" w:sz="8" w:space="0" w:color="A3A3A3"/>
+            </w:tcBorders>
+            <w:tcMar>
+              <w:top w:w="80" w:type="dxa"/>
+              <w:left w:w="80" w:type="dxa"/>
+              <w:bottom w:w="80" w:type="dxa"/>
+              <w:right w:w="80" w:type="dxa"/>
+            </w:tcMar>
+            <w:hideMark/>
+          </w:tcPr>
+          <w:p>
+            <w:pPr>
+              <w:pStyle w:val="NormalWeb"/>
+              <w:spacing w:before="0" w:beforeAutospacing="0" w:after="0" w:afterAutospacing="0"/>
+              <w:rPr>
+                <w:rFonts w:ascii="Times" w:hAnsi="Times"/>
+                <w:sz w:val="22"/>
+                <w:szCs w:val="22"/>
+              </w:rPr>
+            </w:pPr>
+            <w:r>
+              <w:rPr>
+                <w:rFonts w:ascii="Times" w:hAnsi="Times"/>
+                <w:sz w:val="22"/>
+                <w:szCs w:val="22"/>
+              </w:rPr>
+              <w:t>CP4I Admin Console</w:t>
+            </w:r>
+          </w:p>
+        </w:tc>
+      </w:tr>
+    </w:tbl>
     <w:p>
       <w:pPr>
         <w:rPr>
@@ -716,6 +2093,1117 @@
         </w:rPr>
         <w:t>You can access OCP Console and CP4I Console using the credential given.</w:t>
       </w:r>
+    </w:p>
+    <w:p>
+      <w:pPr>
+        <w:rPr>
+          <w:lang w:val="en-US"/>
+        </w:rPr>
+      </w:pPr>
+    </w:p>
+    <w:p>
+      <w:pPr>
+        <w:rPr>
+          <w:b/>
+          <w:bCs/>
+          <w:sz w:val="30"/>
+          <w:szCs w:val="30"/>
+          <w:lang w:val="en-US"/>
+        </w:rPr>
+      </w:pPr>
+      <w:r>
+        <w:rPr>
+          <w:b/>
+          <w:bCs/>
+          <w:sz w:val="30"/>
+          <w:szCs w:val="30"/>
+          <w:lang w:val="en-US"/>
+        </w:rPr>
+        <w:t>OCP Console Login Verification</w:t>
+      </w:r>
+    </w:p>
+    <w:p>
+      <w:pPr>
+        <w:rPr>
+          <w:lang w:val="en-US"/>
+        </w:rPr>
+      </w:pPr>
+    </w:p>
+    <w:p>
+      <w:pPr>
+        <w:rPr>
+          <w:lang w:val="en-US"/>
+        </w:rPr>
+      </w:pPr>
+      <w:r>
+        <w:rPr>
+          <w:lang w:val="en-US"/>
+        </w:rPr>
+        <w:t xml:space="preserve">Login to OCP Console using the </w:t>
+      </w:r>
+      <w:proofErr w:type="spellStart"/>
+      <w:r>
+        <w:rPr>
+          <w:lang w:val="en-US"/>
+        </w:rPr>
+        <w:t>ocpadmin</w:t>
+      </w:r>
+      <w:proofErr w:type="spellEnd"/>
+      <w:r>
+        <w:rPr>
+          <w:lang w:val="en-US"/>
+        </w:rPr>
+        <w:t xml:space="preserve"> ID and Password</w:t>
+      </w:r>
+      <w:r>
+        <w:rPr>
+          <w:lang w:val="en-US"/>
+        </w:rPr>
+        <w:t xml:space="preserve"> and verify the console status</w:t>
+      </w:r>
+      <w:r>
+        <w:rPr>
+          <w:lang w:val="en-US"/>
+        </w:rPr>
+        <w:t>.</w:t>
+      </w:r>
+    </w:p>
+    <w:p>
+      <w:pPr>
+        <w:rPr>
+          <w:lang w:val="en-US"/>
+        </w:rPr>
+      </w:pPr>
+    </w:p>
+    <w:p>
+      <w:pPr>
+        <w:rPr>
+          <w:lang w:val="en-US"/>
+        </w:rPr>
+      </w:pPr>
+      <w:r>
+        <w:rPr>
+          <w:lang w:val="en-US"/>
+        </w:rPr>
+        <w:drawing>
+          <wp:inline distT="0" distB="0" distL="0" distR="0" wp14:anchorId="3EEE7BB1" wp14:editId="76CEDAFA">
+            <wp:extent cx="3324195" cy="1701800"/>
+            <wp:effectExtent l="0" t="0" r="3810" b="0"/>
+            <wp:docPr id="6" name="Picture 6" descr="Graphical user interface, text, application&#10;&#10;Description automatically generated"/>
+            <wp:cNvGraphicFramePr>
+              <a:graphicFrameLocks xmlns:a="http://schemas.openxmlformats.org/drawingml/2006/main" noChangeAspect="1"/>
+            </wp:cNvGraphicFramePr>
+            <a:graphic xmlns:a="http://schemas.openxmlformats.org/drawingml/2006/main">
+              <a:graphicData uri="http://schemas.openxmlformats.org/drawingml/2006/picture">
+                <pic:pic xmlns:pic="http://schemas.openxmlformats.org/drawingml/2006/picture">
+                  <pic:nvPicPr>
+                    <pic:cNvPr id="6" name="Picture 6" descr="Graphical user interface, text, application&#10;&#10;Description automatically generated"/>
+                    <pic:cNvPicPr/>
+                  </pic:nvPicPr>
+                  <pic:blipFill>
+                    <a:blip r:embed="rId13"/>
+                    <a:stretch>
+                      <a:fillRect/>
+                    </a:stretch>
+                  </pic:blipFill>
+                  <pic:spPr>
+                    <a:xfrm>
+                      <a:off x="0" y="0"/>
+                      <a:ext cx="3340442" cy="1710118"/>
+                    </a:xfrm>
+                    <a:prstGeom prst="rect">
+                      <a:avLst/>
+                    </a:prstGeom>
+                  </pic:spPr>
+                </pic:pic>
+              </a:graphicData>
+            </a:graphic>
+          </wp:inline>
+        </w:drawing>
+      </w:r>
+    </w:p>
+    <w:p>
+      <w:pPr>
+        <w:rPr>
+          <w:lang w:val="en-US"/>
+        </w:rPr>
+      </w:pPr>
+    </w:p>
+    <w:p>
+      <w:pPr>
+        <w:rPr>
+          <w:lang w:val="en-US"/>
+        </w:rPr>
+      </w:pPr>
+      <w:r>
+        <w:rPr>
+          <w:lang w:val="en-US"/>
+        </w:rPr>
+        <w:t xml:space="preserve">Select </w:t>
+      </w:r>
+      <w:proofErr w:type="spellStart"/>
+      <w:proofErr w:type="gramStart"/>
+      <w:r>
+        <w:rPr>
+          <w:lang w:val="en-US"/>
+        </w:rPr>
+        <w:t>Kube:admin</w:t>
+      </w:r>
+      <w:proofErr w:type="spellEnd"/>
+      <w:proofErr w:type="gramEnd"/>
+      <w:r>
+        <w:rPr>
+          <w:lang w:val="en-US"/>
+        </w:rPr>
+        <w:t xml:space="preserve"> to login as </w:t>
+      </w:r>
+      <w:proofErr w:type="spellStart"/>
+      <w:r>
+        <w:rPr>
+          <w:lang w:val="en-US"/>
+        </w:rPr>
+        <w:t>kubeadmin</w:t>
+      </w:r>
+      <w:proofErr w:type="spellEnd"/>
+      <w:r>
+        <w:rPr>
+          <w:lang w:val="en-US"/>
+        </w:rPr>
+        <w:t xml:space="preserve"> or select </w:t>
+      </w:r>
+      <w:proofErr w:type="spellStart"/>
+      <w:r>
+        <w:rPr>
+          <w:lang w:val="en-US"/>
+        </w:rPr>
+        <w:t>htpasswd</w:t>
+      </w:r>
+      <w:proofErr w:type="spellEnd"/>
+      <w:r>
+        <w:rPr>
+          <w:lang w:val="en-US"/>
+        </w:rPr>
+        <w:t xml:space="preserve"> provider to login as </w:t>
+      </w:r>
+      <w:proofErr w:type="spellStart"/>
+      <w:r>
+        <w:rPr>
+          <w:lang w:val="en-US"/>
+        </w:rPr>
+        <w:t>ocpadmin</w:t>
+      </w:r>
+      <w:proofErr w:type="spellEnd"/>
+      <w:r>
+        <w:rPr>
+          <w:lang w:val="en-US"/>
+        </w:rPr>
+        <w:t>.</w:t>
+      </w:r>
+    </w:p>
+    <w:p>
+      <w:pPr>
+        <w:rPr>
+          <w:lang w:val="en-US"/>
+        </w:rPr>
+      </w:pPr>
+    </w:p>
+    <w:p>
+      <w:pPr>
+        <w:rPr>
+          <w:lang w:val="en-US"/>
+        </w:rPr>
+      </w:pPr>
+      <w:r>
+        <w:rPr>
+          <w:lang w:val="en-US"/>
+        </w:rPr>
+        <w:drawing>
+          <wp:inline distT="0" distB="0" distL="0" distR="0" wp14:anchorId="6F1A3B91" wp14:editId="5F28BB61">
+            <wp:extent cx="3467100" cy="1920388"/>
+            <wp:effectExtent l="0" t="0" r="0" b="0"/>
+            <wp:docPr id="8" name="Picture 8" descr="Graphical user interface, application&#10;&#10;Description automatically generated"/>
+            <wp:cNvGraphicFramePr>
+              <a:graphicFrameLocks xmlns:a="http://schemas.openxmlformats.org/drawingml/2006/main" noChangeAspect="1"/>
+            </wp:cNvGraphicFramePr>
+            <a:graphic xmlns:a="http://schemas.openxmlformats.org/drawingml/2006/main">
+              <a:graphicData uri="http://schemas.openxmlformats.org/drawingml/2006/picture">
+                <pic:pic xmlns:pic="http://schemas.openxmlformats.org/drawingml/2006/picture">
+                  <pic:nvPicPr>
+                    <pic:cNvPr id="8" name="Picture 8" descr="Graphical user interface, application&#10;&#10;Description automatically generated"/>
+                    <pic:cNvPicPr/>
+                  </pic:nvPicPr>
+                  <pic:blipFill>
+                    <a:blip r:embed="rId14"/>
+                    <a:stretch>
+                      <a:fillRect/>
+                    </a:stretch>
+                  </pic:blipFill>
+                  <pic:spPr>
+                    <a:xfrm>
+                      <a:off x="0" y="0"/>
+                      <a:ext cx="3486405" cy="1931081"/>
+                    </a:xfrm>
+                    <a:prstGeom prst="rect">
+                      <a:avLst/>
+                    </a:prstGeom>
+                  </pic:spPr>
+                </pic:pic>
+              </a:graphicData>
+            </a:graphic>
+          </wp:inline>
+        </w:drawing>
+      </w:r>
+    </w:p>
+    <w:p>
+      <w:pPr>
+        <w:rPr>
+          <w:lang w:val="en-US"/>
+        </w:rPr>
+      </w:pPr>
+    </w:p>
+    <w:p>
+      <w:pPr>
+        <w:rPr>
+          <w:lang w:val="en-US"/>
+        </w:rPr>
+      </w:pPr>
+      <w:r>
+        <w:rPr>
+          <w:lang w:val="en-US"/>
+        </w:rPr>
+        <w:t>Verify the cluster status.</w:t>
+      </w:r>
+    </w:p>
+    <w:p>
+      <w:pPr>
+        <w:rPr>
+          <w:lang w:val="en-US"/>
+        </w:rPr>
+      </w:pPr>
+      <w:r>
+        <w:rPr>
+          <w:lang w:val="en-US"/>
+        </w:rPr>
+        <w:lastRenderedPageBreak/>
+        <w:drawing>
+          <wp:inline distT="0" distB="0" distL="0" distR="0" wp14:anchorId="4C2FFAF3" wp14:editId="43389BCF">
+            <wp:extent cx="6645910" cy="3021965"/>
+            <wp:effectExtent l="0" t="0" r="0" b="635"/>
+            <wp:docPr id="7" name="Picture 7" descr="Graphical user interface, application, Teams&#10;&#10;Description automatically generated"/>
+            <wp:cNvGraphicFramePr>
+              <a:graphicFrameLocks xmlns:a="http://schemas.openxmlformats.org/drawingml/2006/main" noChangeAspect="1"/>
+            </wp:cNvGraphicFramePr>
+            <a:graphic xmlns:a="http://schemas.openxmlformats.org/drawingml/2006/main">
+              <a:graphicData uri="http://schemas.openxmlformats.org/drawingml/2006/picture">
+                <pic:pic xmlns:pic="http://schemas.openxmlformats.org/drawingml/2006/picture">
+                  <pic:nvPicPr>
+                    <pic:cNvPr id="7" name="Picture 7" descr="Graphical user interface, application, Teams&#10;&#10;Description automatically generated"/>
+                    <pic:cNvPicPr/>
+                  </pic:nvPicPr>
+                  <pic:blipFill>
+                    <a:blip r:embed="rId15"/>
+                    <a:stretch>
+                      <a:fillRect/>
+                    </a:stretch>
+                  </pic:blipFill>
+                  <pic:spPr>
+                    <a:xfrm>
+                      <a:off x="0" y="0"/>
+                      <a:ext cx="6645910" cy="3021965"/>
+                    </a:xfrm>
+                    <a:prstGeom prst="rect">
+                      <a:avLst/>
+                    </a:prstGeom>
+                  </pic:spPr>
+                </pic:pic>
+              </a:graphicData>
+            </a:graphic>
+          </wp:inline>
+        </w:drawing>
+      </w:r>
+    </w:p>
+    <w:p>
+      <w:pPr>
+        <w:rPr>
+          <w:lang w:val="en-US"/>
+        </w:rPr>
+      </w:pPr>
+    </w:p>
+    <w:p>
+      <w:pPr>
+        <w:rPr>
+          <w:b/>
+          <w:bCs/>
+          <w:sz w:val="30"/>
+          <w:szCs w:val="30"/>
+          <w:lang w:val="en-US"/>
+        </w:rPr>
+      </w:pPr>
+      <w:r>
+        <w:rPr>
+          <w:b/>
+          <w:bCs/>
+          <w:sz w:val="30"/>
+          <w:szCs w:val="30"/>
+          <w:lang w:val="en-US"/>
+        </w:rPr>
+        <w:t>CP4I Console Verification</w:t>
+      </w:r>
+    </w:p>
+    <w:p>
+      <w:pPr>
+        <w:rPr>
+          <w:lang w:val="en-US"/>
+        </w:rPr>
+      </w:pPr>
+    </w:p>
+    <w:p>
+      <w:pPr>
+        <w:rPr>
+          <w:lang w:val="en-US"/>
+        </w:rPr>
+      </w:pPr>
+      <w:r>
+        <w:rPr>
+          <w:lang w:val="en-US"/>
+        </w:rPr>
+        <w:t xml:space="preserve">Login to CP4I Console using the </w:t>
+      </w:r>
+      <w:r>
+        <w:rPr>
+          <w:b/>
+          <w:bCs/>
+          <w:lang w:val="en-US"/>
+        </w:rPr>
+        <w:t>admin</w:t>
+      </w:r>
+      <w:r>
+        <w:rPr>
+          <w:lang w:val="en-US"/>
+        </w:rPr>
+        <w:t xml:space="preserve"> Id and password.</w:t>
+      </w:r>
+    </w:p>
+    <w:p>
+      <w:pPr>
+        <w:rPr>
+          <w:lang w:val="en-US"/>
+        </w:rPr>
+      </w:pPr>
+    </w:p>
+    <w:p>
+      <w:pPr>
+        <w:rPr>
+          <w:lang w:val="en-US"/>
+        </w:rPr>
+      </w:pPr>
+      <w:r>
+        <w:rPr>
+          <w:lang w:val="en-US"/>
+        </w:rPr>
+        <w:drawing>
+          <wp:inline distT="0" distB="0" distL="0" distR="0" wp14:anchorId="15CA45B1" wp14:editId="3B495CE9">
+            <wp:extent cx="3264441" cy="1682750"/>
+            <wp:effectExtent l="0" t="0" r="0" b="0"/>
+            <wp:docPr id="9" name="Picture 9" descr="Graphical user interface&#10;&#10;Description automatically generated"/>
+            <wp:cNvGraphicFramePr>
+              <a:graphicFrameLocks xmlns:a="http://schemas.openxmlformats.org/drawingml/2006/main" noChangeAspect="1"/>
+            </wp:cNvGraphicFramePr>
+            <a:graphic xmlns:a="http://schemas.openxmlformats.org/drawingml/2006/main">
+              <a:graphicData uri="http://schemas.openxmlformats.org/drawingml/2006/picture">
+                <pic:pic xmlns:pic="http://schemas.openxmlformats.org/drawingml/2006/picture">
+                  <pic:nvPicPr>
+                    <pic:cNvPr id="9" name="Picture 9" descr="Graphical user interface&#10;&#10;Description automatically generated"/>
+                    <pic:cNvPicPr/>
+                  </pic:nvPicPr>
+                  <pic:blipFill>
+                    <a:blip r:embed="rId16"/>
+                    <a:stretch>
+                      <a:fillRect/>
+                    </a:stretch>
+                  </pic:blipFill>
+                  <pic:spPr>
+                    <a:xfrm>
+                      <a:off x="0" y="0"/>
+                      <a:ext cx="3284328" cy="1693001"/>
+                    </a:xfrm>
+                    <a:prstGeom prst="rect">
+                      <a:avLst/>
+                    </a:prstGeom>
+                  </pic:spPr>
+                </pic:pic>
+              </a:graphicData>
+            </a:graphic>
+          </wp:inline>
+        </w:drawing>
+      </w:r>
+    </w:p>
+    <w:p>
+      <w:pPr>
+        <w:rPr>
+          <w:lang w:val="en-US"/>
+        </w:rPr>
+      </w:pPr>
+    </w:p>
+    <w:p>
+      <w:pPr>
+        <w:rPr>
+          <w:lang w:val="en-US"/>
+        </w:rPr>
+      </w:pPr>
+      <w:r>
+        <w:rPr>
+          <w:lang w:val="en-US"/>
+        </w:rPr>
+        <w:t>Verify that the login works successfully.</w:t>
+      </w:r>
+      <w:r>
+        <w:rPr>
+          <w:lang w:val="en-US"/>
+        </w:rPr>
+        <w:t xml:space="preserve"> </w:t>
+      </w:r>
+    </w:p>
+    <w:p>
+      <w:pPr>
+        <w:rPr>
+          <w:lang w:val="en-US"/>
+        </w:rPr>
+      </w:pPr>
+    </w:p>
+    <w:p>
+      <w:pPr>
+        <w:rPr>
+          <w:lang w:val="en-US"/>
+        </w:rPr>
+      </w:pPr>
+      <w:r>
+        <w:rPr>
+          <w:lang w:val="en-US"/>
+        </w:rPr>
+        <w:drawing>
+          <wp:inline distT="0" distB="0" distL="0" distR="0" wp14:anchorId="16E005F6" wp14:editId="0F5BC57A">
+            <wp:extent cx="5925709" cy="2889250"/>
+            <wp:effectExtent l="0" t="0" r="5715" b="0"/>
+            <wp:docPr id="10" name="Picture 10" descr="Graphical user interface, application&#10;&#10;Description automatically generated"/>
+            <wp:cNvGraphicFramePr>
+              <a:graphicFrameLocks xmlns:a="http://schemas.openxmlformats.org/drawingml/2006/main" noChangeAspect="1"/>
+            </wp:cNvGraphicFramePr>
+            <a:graphic xmlns:a="http://schemas.openxmlformats.org/drawingml/2006/main">
+              <a:graphicData uri="http://schemas.openxmlformats.org/drawingml/2006/picture">
+                <pic:pic xmlns:pic="http://schemas.openxmlformats.org/drawingml/2006/picture">
+                  <pic:nvPicPr>
+                    <pic:cNvPr id="10" name="Picture 10" descr="Graphical user interface, application&#10;&#10;Description automatically generated"/>
+                    <pic:cNvPicPr/>
+                  </pic:nvPicPr>
+                  <pic:blipFill>
+                    <a:blip r:embed="rId17"/>
+                    <a:stretch>
+                      <a:fillRect/>
+                    </a:stretch>
+                  </pic:blipFill>
+                  <pic:spPr>
+                    <a:xfrm>
+                      <a:off x="0" y="0"/>
+                      <a:ext cx="5928049" cy="2890391"/>
+                    </a:xfrm>
+                    <a:prstGeom prst="rect">
+                      <a:avLst/>
+                    </a:prstGeom>
+                  </pic:spPr>
+                </pic:pic>
+              </a:graphicData>
+            </a:graphic>
+          </wp:inline>
+        </w:drawing>
+      </w:r>
+    </w:p>
+    <w:p>
+      <w:pPr>
+        <w:rPr>
+          <w:lang w:val="en-US"/>
+        </w:rPr>
+      </w:pPr>
+    </w:p>
+    <w:p>
+      <w:pPr>
+        <w:rPr>
+          <w:lang w:val="en-US"/>
+        </w:rPr>
+      </w:pPr>
+      <w:r>
+        <w:rPr>
+          <w:lang w:val="en-US"/>
+        </w:rPr>
+        <w:t>Verify the CP4I Version Details. Click Menu -&gt; Administration -&gt; Integration Versions and Upgrades</w:t>
+      </w:r>
+    </w:p>
+    <w:p>
+      <w:pPr>
+        <w:rPr>
+          <w:lang w:val="en-US"/>
+        </w:rPr>
+      </w:pPr>
+      <w:r>
+        <w:rPr>
+          <w:lang w:val="en-US"/>
+        </w:rPr>
+        <w:lastRenderedPageBreak/>
+        <w:drawing>
+          <wp:inline distT="0" distB="0" distL="0" distR="0" wp14:anchorId="07F56CED" wp14:editId="7CDDB389">
+            <wp:extent cx="2205731" cy="3517900"/>
+            <wp:effectExtent l="0" t="0" r="4445" b="0"/>
+            <wp:docPr id="13" name="Picture 13" descr="Graphical user interface, text&#10;&#10;Description automatically generated"/>
+            <wp:cNvGraphicFramePr>
+              <a:graphicFrameLocks xmlns:a="http://schemas.openxmlformats.org/drawingml/2006/main" noChangeAspect="1"/>
+            </wp:cNvGraphicFramePr>
+            <a:graphic xmlns:a="http://schemas.openxmlformats.org/drawingml/2006/main">
+              <a:graphicData uri="http://schemas.openxmlformats.org/drawingml/2006/picture">
+                <pic:pic xmlns:pic="http://schemas.openxmlformats.org/drawingml/2006/picture">
+                  <pic:nvPicPr>
+                    <pic:cNvPr id="13" name="Picture 13" descr="Graphical user interface, text&#10;&#10;Description automatically generated"/>
+                    <pic:cNvPicPr/>
+                  </pic:nvPicPr>
+                  <pic:blipFill>
+                    <a:blip r:embed="rId18"/>
+                    <a:stretch>
+                      <a:fillRect/>
+                    </a:stretch>
+                  </pic:blipFill>
+                  <pic:spPr>
+                    <a:xfrm>
+                      <a:off x="0" y="0"/>
+                      <a:ext cx="2221255" cy="3542659"/>
+                    </a:xfrm>
+                    <a:prstGeom prst="rect">
+                      <a:avLst/>
+                    </a:prstGeom>
+                  </pic:spPr>
+                </pic:pic>
+              </a:graphicData>
+            </a:graphic>
+          </wp:inline>
+        </w:drawing>
+      </w:r>
+    </w:p>
+    <w:p>
+      <w:pPr>
+        <w:rPr>
+          <w:lang w:val="en-US"/>
+        </w:rPr>
+      </w:pPr>
+    </w:p>
+    <w:p>
+      <w:pPr>
+        <w:rPr>
+          <w:lang w:val="en-US"/>
+        </w:rPr>
+      </w:pPr>
+      <w:r>
+        <w:rPr>
+          <w:lang w:val="en-US"/>
+        </w:rPr>
+        <w:t>Note the version details.</w:t>
+      </w:r>
+    </w:p>
+    <w:p>
+      <w:pPr>
+        <w:rPr>
+          <w:lang w:val="en-US"/>
+        </w:rPr>
+      </w:pPr>
+    </w:p>
+    <w:p>
+      <w:pPr>
+        <w:rPr>
+          <w:lang w:val="en-US"/>
+        </w:rPr>
+      </w:pPr>
+      <w:r>
+        <w:rPr>
+          <w:lang w:val="en-US"/>
+        </w:rPr>
+        <w:drawing>
+          <wp:inline distT="0" distB="0" distL="0" distR="0" wp14:anchorId="7AF497D6" wp14:editId="3489F29C">
+            <wp:extent cx="5864426" cy="2825750"/>
+            <wp:effectExtent l="0" t="0" r="3175" b="0"/>
+            <wp:docPr id="14" name="Picture 14" descr="Graphical user interface, application, Teams&#10;&#10;Description automatically generated"/>
+            <wp:cNvGraphicFramePr>
+              <a:graphicFrameLocks xmlns:a="http://schemas.openxmlformats.org/drawingml/2006/main" noChangeAspect="1"/>
+            </wp:cNvGraphicFramePr>
+            <a:graphic xmlns:a="http://schemas.openxmlformats.org/drawingml/2006/main">
+              <a:graphicData uri="http://schemas.openxmlformats.org/drawingml/2006/picture">
+                <pic:pic xmlns:pic="http://schemas.openxmlformats.org/drawingml/2006/picture">
+                  <pic:nvPicPr>
+                    <pic:cNvPr id="14" name="Picture 14" descr="Graphical user interface, application, Teams&#10;&#10;Description automatically generated"/>
+                    <pic:cNvPicPr/>
+                  </pic:nvPicPr>
+                  <pic:blipFill>
+                    <a:blip r:embed="rId19"/>
+                    <a:stretch>
+                      <a:fillRect/>
+                    </a:stretch>
+                  </pic:blipFill>
+                  <pic:spPr>
+                    <a:xfrm>
+                      <a:off x="0" y="0"/>
+                      <a:ext cx="5865955" cy="2826487"/>
+                    </a:xfrm>
+                    <a:prstGeom prst="rect">
+                      <a:avLst/>
+                    </a:prstGeom>
+                  </pic:spPr>
+                </pic:pic>
+              </a:graphicData>
+            </a:graphic>
+          </wp:inline>
+        </w:drawing>
+      </w:r>
+    </w:p>
+    <w:p>
+      <w:pPr>
+        <w:rPr>
+          <w:lang w:val="en-US"/>
+        </w:rPr>
+      </w:pPr>
+    </w:p>
+    <w:p>
+      <w:pPr>
+        <w:rPr>
+          <w:lang w:val="en-US"/>
+        </w:rPr>
+      </w:pPr>
+      <w:r>
+        <w:rPr>
+          <w:lang w:val="en-US"/>
+        </w:rPr>
+        <w:t xml:space="preserve">Click Capabilities Tab and verify operator version and </w:t>
+      </w:r>
+      <w:proofErr w:type="gramStart"/>
+      <w:r>
+        <w:rPr>
+          <w:lang w:val="en-US"/>
+        </w:rPr>
+        <w:t>If</w:t>
+      </w:r>
+      <w:proofErr w:type="gramEnd"/>
+      <w:r>
+        <w:rPr>
+          <w:lang w:val="en-US"/>
+        </w:rPr>
+        <w:t xml:space="preserve"> </w:t>
+      </w:r>
+      <w:proofErr w:type="spellStart"/>
+      <w:r>
+        <w:rPr>
+          <w:lang w:val="en-US"/>
+        </w:rPr>
+        <w:t>its</w:t>
+      </w:r>
+      <w:proofErr w:type="spellEnd"/>
+      <w:r>
+        <w:rPr>
+          <w:lang w:val="en-US"/>
+        </w:rPr>
+        <w:t xml:space="preserve"> in optimal range.</w:t>
+      </w:r>
+    </w:p>
+    <w:p>
+      <w:pPr>
+        <w:rPr>
+          <w:lang w:val="en-US"/>
+        </w:rPr>
+      </w:pPr>
+    </w:p>
+    <w:p>
+      <w:pPr>
+        <w:rPr>
+          <w:lang w:val="en-US"/>
+        </w:rPr>
+      </w:pPr>
+      <w:r>
+        <w:rPr>
+          <w:lang w:val="en-US"/>
+        </w:rPr>
+        <w:drawing>
+          <wp:inline distT="0" distB="0" distL="0" distR="0" wp14:anchorId="6AED1A16" wp14:editId="06068AD8">
+            <wp:extent cx="4229100" cy="1561769"/>
+            <wp:effectExtent l="0" t="0" r="0" b="635"/>
+            <wp:docPr id="15" name="Picture 15" descr="Graphical user interface, application, website&#10;&#10;Description automatically generated"/>
+            <wp:cNvGraphicFramePr>
+              <a:graphicFrameLocks xmlns:a="http://schemas.openxmlformats.org/drawingml/2006/main" noChangeAspect="1"/>
+            </wp:cNvGraphicFramePr>
+            <a:graphic xmlns:a="http://schemas.openxmlformats.org/drawingml/2006/main">
+              <a:graphicData uri="http://schemas.openxmlformats.org/drawingml/2006/picture">
+                <pic:pic xmlns:pic="http://schemas.openxmlformats.org/drawingml/2006/picture">
+                  <pic:nvPicPr>
+                    <pic:cNvPr id="15" name="Picture 15" descr="Graphical user interface, application, website&#10;&#10;Description automatically generated"/>
+                    <pic:cNvPicPr/>
+                  </pic:nvPicPr>
+                  <pic:blipFill>
+                    <a:blip r:embed="rId20"/>
+                    <a:stretch>
+                      <a:fillRect/>
+                    </a:stretch>
+                  </pic:blipFill>
+                  <pic:spPr>
+                    <a:xfrm>
+                      <a:off x="0" y="0"/>
+                      <a:ext cx="4253037" cy="1570609"/>
+                    </a:xfrm>
+                    <a:prstGeom prst="rect">
+                      <a:avLst/>
+                    </a:prstGeom>
+                  </pic:spPr>
+                </pic:pic>
+              </a:graphicData>
+            </a:graphic>
+          </wp:inline>
+        </w:drawing>
+      </w:r>
+    </w:p>
+    <w:p>
+      <w:pPr>
+        <w:rPr>
+          <w:lang w:val="en-US"/>
+        </w:rPr>
+      </w:pPr>
+    </w:p>
+    <w:p>
+      <w:pPr>
+        <w:rPr>
+          <w:lang w:val="en-US"/>
+        </w:rPr>
+      </w:pPr>
+      <w:r>
+        <w:rPr>
+          <w:lang w:val="en-US"/>
+        </w:rPr>
+        <w:t>Verify the list of instances</w:t>
+      </w:r>
+      <w:r>
+        <w:rPr>
+          <w:lang w:val="en-US"/>
+        </w:rPr>
+        <w:t>. Menu -&gt; Administration -&gt; Integration Instances.</w:t>
+      </w:r>
+    </w:p>
+    <w:p>
+      <w:pPr>
+        <w:rPr>
+          <w:lang w:val="en-US"/>
+        </w:rPr>
+      </w:pPr>
+      <w:r>
+        <w:rPr>
+          <w:lang w:val="en-US"/>
+        </w:rPr>
+        <w:lastRenderedPageBreak/>
+        <w:drawing>
+          <wp:inline distT="0" distB="0" distL="0" distR="0" wp14:anchorId="2F467030" wp14:editId="14AA4A4D">
+            <wp:extent cx="1723413" cy="2889250"/>
+            <wp:effectExtent l="0" t="0" r="3810" b="0"/>
+            <wp:docPr id="11" name="Picture 11" descr="Graphical user interface, text&#10;&#10;Description automatically generated"/>
+            <wp:cNvGraphicFramePr>
+              <a:graphicFrameLocks xmlns:a="http://schemas.openxmlformats.org/drawingml/2006/main" noChangeAspect="1"/>
+            </wp:cNvGraphicFramePr>
+            <a:graphic xmlns:a="http://schemas.openxmlformats.org/drawingml/2006/main">
+              <a:graphicData uri="http://schemas.openxmlformats.org/drawingml/2006/picture">
+                <pic:pic xmlns:pic="http://schemas.openxmlformats.org/drawingml/2006/picture">
+                  <pic:nvPicPr>
+                    <pic:cNvPr id="11" name="Picture 11" descr="Graphical user interface, text&#10;&#10;Description automatically generated"/>
+                    <pic:cNvPicPr/>
+                  </pic:nvPicPr>
+                  <pic:blipFill>
+                    <a:blip r:embed="rId21"/>
+                    <a:stretch>
+                      <a:fillRect/>
+                    </a:stretch>
+                  </pic:blipFill>
+                  <pic:spPr>
+                    <a:xfrm>
+                      <a:off x="0" y="0"/>
+                      <a:ext cx="1739180" cy="2915683"/>
+                    </a:xfrm>
+                    <a:prstGeom prst="rect">
+                      <a:avLst/>
+                    </a:prstGeom>
+                  </pic:spPr>
+                </pic:pic>
+              </a:graphicData>
+            </a:graphic>
+          </wp:inline>
+        </w:drawing>
+      </w:r>
+    </w:p>
+    <w:p>
+      <w:pPr>
+        <w:rPr>
+          <w:lang w:val="en-US"/>
+        </w:rPr>
+      </w:pPr>
+    </w:p>
+    <w:p>
+      <w:pPr>
+        <w:rPr>
+          <w:lang w:val="en-US"/>
+        </w:rPr>
+      </w:pPr>
+      <w:r>
+        <w:rPr>
+          <w:lang w:val="en-US"/>
+        </w:rPr>
+        <w:t xml:space="preserve">Make sure that the following instances exists </w:t>
+      </w:r>
+      <w:r>
+        <w:rPr>
+          <w:lang w:val="en-US"/>
+        </w:rPr>
+        <w:t xml:space="preserve">without any </w:t>
+      </w:r>
+      <w:r>
+        <w:rPr>
+          <w:lang w:val="en-US"/>
+        </w:rPr>
+        <w:t>errors. Ignore the warning</w:t>
+      </w:r>
+      <w:r>
+        <w:rPr>
+          <w:lang w:val="en-US"/>
+        </w:rPr>
+        <w:t xml:space="preserve"> in event stream</w:t>
+      </w:r>
+      <w:r>
+        <w:rPr>
+          <w:lang w:val="en-US"/>
+        </w:rPr>
+        <w:t xml:space="preserve"> for now.</w:t>
+      </w:r>
+    </w:p>
+    <w:p>
+      <w:pPr>
+        <w:rPr>
+          <w:lang w:val="en-US"/>
+        </w:rPr>
+      </w:pPr>
+    </w:p>
+    <w:p>
+      <w:pPr>
+        <w:pStyle w:val="ListParagraph"/>
+        <w:numPr>
+          <w:ilvl w:val="0"/>
+          <w:numId w:val="1"/>
+        </w:numPr>
+        <w:rPr>
+          <w:lang w:val="en-US"/>
+        </w:rPr>
+      </w:pPr>
+      <w:r>
+        <w:rPr>
+          <w:lang w:val="en-US"/>
+        </w:rPr>
+        <w:t>Integration Dashboard, Integration Design</w:t>
+      </w:r>
+    </w:p>
+    <w:p>
+      <w:pPr>
+        <w:pStyle w:val="ListParagraph"/>
+        <w:numPr>
+          <w:ilvl w:val="0"/>
+          <w:numId w:val="1"/>
+        </w:numPr>
+        <w:rPr>
+          <w:lang w:val="en-US"/>
+        </w:rPr>
+      </w:pPr>
+      <w:r>
+        <w:rPr>
+          <w:lang w:val="en-US"/>
+        </w:rPr>
+        <w:t>API Management, API Management Administration, API-managed enterprise gateway</w:t>
+      </w:r>
+    </w:p>
+    <w:p>
+      <w:pPr>
+        <w:pStyle w:val="ListParagraph"/>
+        <w:numPr>
+          <w:ilvl w:val="0"/>
+          <w:numId w:val="1"/>
+        </w:numPr>
+        <w:rPr>
+          <w:lang w:val="en-US"/>
+        </w:rPr>
+      </w:pPr>
+      <w:r>
+        <w:rPr>
+          <w:lang w:val="en-US"/>
+        </w:rPr>
+        <w:t>Messaging</w:t>
+      </w:r>
+    </w:p>
+    <w:p>
+      <w:pPr>
+        <w:pStyle w:val="ListParagraph"/>
+        <w:numPr>
+          <w:ilvl w:val="0"/>
+          <w:numId w:val="1"/>
+        </w:numPr>
+        <w:rPr>
+          <w:lang w:val="en-US"/>
+        </w:rPr>
+      </w:pPr>
+      <w:r>
+        <w:rPr>
+          <w:lang w:val="en-US"/>
+        </w:rPr>
+        <w:t>Event Steam</w:t>
+      </w:r>
+      <w:r>
+        <w:rPr>
+          <w:lang w:val="en-US"/>
+        </w:rPr>
+        <w:t>s</w:t>
+      </w:r>
+    </w:p>
+    <w:p>
+      <w:pPr>
+        <w:rPr>
+          <w:lang w:val="en-US"/>
+        </w:rPr>
+      </w:pPr>
+    </w:p>
+    <w:p>
+      <w:pPr>
+        <w:rPr>
+          <w:lang w:val="en-US"/>
+        </w:rPr>
+      </w:pPr>
+      <w:r>
+        <w:rPr>
+          <w:lang w:val="en-US"/>
+        </w:rPr>
+        <w:drawing>
+          <wp:inline distT="0" distB="0" distL="0" distR="0" wp14:anchorId="2F43D4D0" wp14:editId="62599A7B">
+            <wp:extent cx="6645910" cy="2995930"/>
+            <wp:effectExtent l="0" t="0" r="0" b="1270"/>
+            <wp:docPr id="12" name="Picture 12" descr="Graphical user interface&#10;&#10;Description automatically generated"/>
+            <wp:cNvGraphicFramePr>
+              <a:graphicFrameLocks xmlns:a="http://schemas.openxmlformats.org/drawingml/2006/main" noChangeAspect="1"/>
+            </wp:cNvGraphicFramePr>
+            <a:graphic xmlns:a="http://schemas.openxmlformats.org/drawingml/2006/main">
+              <a:graphicData uri="http://schemas.openxmlformats.org/drawingml/2006/picture">
+                <pic:pic xmlns:pic="http://schemas.openxmlformats.org/drawingml/2006/picture">
+                  <pic:nvPicPr>
+                    <pic:cNvPr id="12" name="Picture 12" descr="Graphical user interface&#10;&#10;Description automatically generated"/>
+                    <pic:cNvPicPr/>
+                  </pic:nvPicPr>
+                  <pic:blipFill>
+                    <a:blip r:embed="rId22"/>
+                    <a:stretch>
+                      <a:fillRect/>
+                    </a:stretch>
+                  </pic:blipFill>
+                  <pic:spPr>
+                    <a:xfrm>
+                      <a:off x="0" y="0"/>
+                      <a:ext cx="6645910" cy="2995930"/>
+                    </a:xfrm>
+                    <a:prstGeom prst="rect">
+                      <a:avLst/>
+                    </a:prstGeom>
+                  </pic:spPr>
+                </pic:pic>
+              </a:graphicData>
+            </a:graphic>
+          </wp:inline>
+        </w:drawing>
+      </w:r>
+    </w:p>
+    <w:p>
+      <w:pPr>
+        <w:rPr>
+          <w:lang w:val="en-US"/>
+        </w:rPr>
+      </w:pPr>
+    </w:p>
+    <w:p>
+      <w:pPr>
+        <w:rPr>
+          <w:lang w:val="en-US"/>
+        </w:rPr>
+      </w:pPr>
+      <w:r>
+        <w:rPr>
+          <w:lang w:val="en-US"/>
+        </w:rPr>
+        <w:t xml:space="preserve">Click on each of these </w:t>
+      </w:r>
+      <w:r>
+        <w:rPr>
+          <w:lang w:val="en-US"/>
+        </w:rPr>
+        <w:t>instance’s</w:t>
+      </w:r>
+      <w:r>
+        <w:rPr>
+          <w:lang w:val="en-US"/>
+        </w:rPr>
+        <w:t xml:space="preserve"> link to open their respective console to verify the service is working.</w:t>
+      </w:r>
+    </w:p>
+    <w:p>
+      <w:pPr>
+        <w:rPr>
+          <w:lang w:val="en-US"/>
+        </w:rPr>
+      </w:pPr>
+    </w:p>
+    <w:p>
+      <w:pPr>
+        <w:rPr>
+          <w:lang w:val="en-US"/>
+        </w:rPr>
+      </w:pPr>
+      <w:r>
+        <w:rPr>
+          <w:lang w:val="en-US"/>
+        </w:rPr>
+        <w:t>If any page does not work or any error appear, try logout fully and login in a New Incognito Window.</w:t>
+      </w:r>
+      <w:r>
+        <w:rPr>
+          <w:lang w:val="en-US"/>
+        </w:rPr>
+        <w:t xml:space="preserve"> Make sure only one Incognito Window is opened and no other CP4I window session exists.</w:t>
+      </w:r>
+    </w:p>
+    <w:p>
+      <w:pPr>
+        <w:rPr>
+          <w:lang w:val="en-US"/>
+        </w:rPr>
+      </w:pPr>
+    </w:p>
+    <w:p>
+      <w:pPr>
+        <w:rPr>
+          <w:lang w:val="en-US"/>
+        </w:rPr>
+      </w:pPr>
+    </w:p>
+    <w:p>
+      <w:pPr>
+        <w:rPr>
+          <w:lang w:val="en-US"/>
+        </w:rPr>
+      </w:pPr>
+    </w:p>
+    <w:p>
+      <w:pPr>
+        <w:rPr>
+          <w:lang w:val="en-US"/>
+        </w:rPr>
+      </w:pPr>
     </w:p>
     <w:sectPr>
       <w:pgSz w:w="11906" w:h="16838"/>
@@ -725,6 +3213,127 @@
     </w:sectPr>
   </w:body>
 </w:document>
+</file>
+
+<file path=word/numbering.xml><?xml version="1.0" encoding="utf-8"?>
+<w:numbering xmlns:wpc="http://schemas.microsoft.com/office/word/2010/wordprocessingCanvas" xmlns:cx="http://schemas.microsoft.com/office/drawing/2014/chartex" xmlns:cx1="http://schemas.microsoft.com/office/drawing/2015/9/8/chartex" xmlns:cx2="http://schemas.microsoft.com/office/drawing/2015/10/21/chartex" xmlns:cx3="http://schemas.microsoft.com/office/drawing/2016/5/9/chartex" xmlns:cx4="http://schemas.microsoft.com/office/drawing/2016/5/10/chartex" xmlns:cx5="http://schemas.microsoft.com/office/drawing/2016/5/11/chartex" xmlns:cx6="http://schemas.microsoft.com/office/drawing/2016/5/12/chartex" xmlns:cx7="http://schemas.microsoft.com/office/drawing/2016/5/13/chartex" xmlns:cx8="http://schemas.microsoft.com/office/drawing/2016/5/14/chartex" xmlns:mc="http://schemas.openxmlformats.org/markup-compatibility/2006" xmlns:aink="http://schemas.microsoft.com/office/drawing/2016/ink" xmlns:am3d="http://schemas.microsoft.com/office/drawing/2017/model3d" xmlns:o="urn:schemas-microsoft-com:office:office" xmlns:oel="http://schemas.microsoft.com/office/2019/extlst" xmlns:r="http://schemas.openxmlformats.org/officeDocument/2006/relationships" xmlns:m="http://schemas.openxmlformats.org/officeDocument/2006/math" xmlns:v="urn:schemas-microsoft-com:vml" xmlns:wp14="http://schemas.microsoft.com/office/word/2010/wordprocessingDrawing" xmlns:wp="http://schemas.openxmlformats.org/drawingml/2006/wordprocessingDrawing" xmlns:w10="urn:schemas-microsoft-com:office:word" xmlns:w="http://schemas.openxmlformats.org/wordprocessingml/2006/main" xmlns:w14="http://schemas.microsoft.com/office/word/2010/wordml" xmlns:w15="http://schemas.microsoft.com/office/word/2012/wordml" xmlns:w16cex="http://schemas.microsoft.com/office/word/2018/wordml/cex" xmlns:w16cid="http://schemas.microsoft.com/office/word/2016/wordml/cid" xmlns:w16="http://schemas.microsoft.com/office/word/2018/wordml" xmlns:w16du="http://schemas.microsoft.com/office/word/2023/wordml/word16du" xmlns:w16sdtdh="http://schemas.microsoft.com/office/word/2020/wordml/sdtdatahash" xmlns:w16se="http://schemas.microsoft.com/office/word/2015/wordml/symex" xmlns:wpg="http://schemas.microsoft.com/office/word/2010/wordprocessingGroup" xmlns:wpi="http://schemas.microsoft.com/office/word/2010/wordprocessingInk" xmlns:wne="http://schemas.microsoft.com/office/word/2006/wordml" xmlns:wps="http://schemas.microsoft.com/office/word/2010/wordprocessingShape" mc:Ignorable="w14 w15 w16se w16cid w16 w16cex w16sdtdh wp14">
+  <w:abstractNum w:abstractNumId="0" w15:restartNumberingAfterBreak="0">
+    <w:nsid w:val="24231546"/>
+    <w:multiLevelType w:val="hybridMultilevel"/>
+    <w:tmpl w:val="F4FC0AB4"/>
+    <w:lvl w:ilvl="0" w:tplc="9A124540">
+      <w:start w:val="1"/>
+      <w:numFmt w:val="bullet"/>
+      <w:lvlText w:val=""/>
+      <w:lvlJc w:val="left"/>
+      <w:pPr>
+        <w:ind w:left="720" w:hanging="360"/>
+      </w:pPr>
+      <w:rPr>
+        <w:rFonts w:ascii="Wingdings" w:eastAsiaTheme="minorHAnsi" w:hAnsi="Wingdings" w:cstheme="minorBidi" w:hint="default"/>
+      </w:rPr>
+    </w:lvl>
+    <w:lvl w:ilvl="1" w:tplc="08090003" w:tentative="1">
+      <w:start w:val="1"/>
+      <w:numFmt w:val="bullet"/>
+      <w:lvlText w:val="o"/>
+      <w:lvlJc w:val="left"/>
+      <w:pPr>
+        <w:ind w:left="1440" w:hanging="360"/>
+      </w:pPr>
+      <w:rPr>
+        <w:rFonts w:ascii="Courier New" w:hAnsi="Courier New" w:cs="Courier New" w:hint="default"/>
+      </w:rPr>
+    </w:lvl>
+    <w:lvl w:ilvl="2" w:tplc="08090005" w:tentative="1">
+      <w:start w:val="1"/>
+      <w:numFmt w:val="bullet"/>
+      <w:lvlText w:val=""/>
+      <w:lvlJc w:val="left"/>
+      <w:pPr>
+        <w:ind w:left="2160" w:hanging="360"/>
+      </w:pPr>
+      <w:rPr>
+        <w:rFonts w:ascii="Wingdings" w:hAnsi="Wingdings" w:hint="default"/>
+      </w:rPr>
+    </w:lvl>
+    <w:lvl w:ilvl="3" w:tplc="08090001" w:tentative="1">
+      <w:start w:val="1"/>
+      <w:numFmt w:val="bullet"/>
+      <w:lvlText w:val=""/>
+      <w:lvlJc w:val="left"/>
+      <w:pPr>
+        <w:ind w:left="2880" w:hanging="360"/>
+      </w:pPr>
+      <w:rPr>
+        <w:rFonts w:ascii="Symbol" w:hAnsi="Symbol" w:hint="default"/>
+      </w:rPr>
+    </w:lvl>
+    <w:lvl w:ilvl="4" w:tplc="08090003" w:tentative="1">
+      <w:start w:val="1"/>
+      <w:numFmt w:val="bullet"/>
+      <w:lvlText w:val="o"/>
+      <w:lvlJc w:val="left"/>
+      <w:pPr>
+        <w:ind w:left="3600" w:hanging="360"/>
+      </w:pPr>
+      <w:rPr>
+        <w:rFonts w:ascii="Courier New" w:hAnsi="Courier New" w:cs="Courier New" w:hint="default"/>
+      </w:rPr>
+    </w:lvl>
+    <w:lvl w:ilvl="5" w:tplc="08090005" w:tentative="1">
+      <w:start w:val="1"/>
+      <w:numFmt w:val="bullet"/>
+      <w:lvlText w:val=""/>
+      <w:lvlJc w:val="left"/>
+      <w:pPr>
+        <w:ind w:left="4320" w:hanging="360"/>
+      </w:pPr>
+      <w:rPr>
+        <w:rFonts w:ascii="Wingdings" w:hAnsi="Wingdings" w:hint="default"/>
+      </w:rPr>
+    </w:lvl>
+    <w:lvl w:ilvl="6" w:tplc="08090001" w:tentative="1">
+      <w:start w:val="1"/>
+      <w:numFmt w:val="bullet"/>
+      <w:lvlText w:val=""/>
+      <w:lvlJc w:val="left"/>
+      <w:pPr>
+        <w:ind w:left="5040" w:hanging="360"/>
+      </w:pPr>
+      <w:rPr>
+        <w:rFonts w:ascii="Symbol" w:hAnsi="Symbol" w:hint="default"/>
+      </w:rPr>
+    </w:lvl>
+    <w:lvl w:ilvl="7" w:tplc="08090003" w:tentative="1">
+      <w:start w:val="1"/>
+      <w:numFmt w:val="bullet"/>
+      <w:lvlText w:val="o"/>
+      <w:lvlJc w:val="left"/>
+      <w:pPr>
+        <w:ind w:left="5760" w:hanging="360"/>
+      </w:pPr>
+      <w:rPr>
+        <w:rFonts w:ascii="Courier New" w:hAnsi="Courier New" w:cs="Courier New" w:hint="default"/>
+      </w:rPr>
+    </w:lvl>
+    <w:lvl w:ilvl="8" w:tplc="08090005" w:tentative="1">
+      <w:start w:val="1"/>
+      <w:numFmt w:val="bullet"/>
+      <w:lvlText w:val=""/>
+      <w:lvlJc w:val="left"/>
+      <w:pPr>
+        <w:ind w:left="6480" w:hanging="360"/>
+      </w:pPr>
+      <w:rPr>
+        <w:rFonts w:ascii="Wingdings" w:hAnsi="Wingdings" w:hint="default"/>
+      </w:rPr>
+    </w:lvl>
+  </w:abstractNum>
+  <w:num w:numId="1" w16cid:durableId="1266620295">
+    <w:abstractNumId w:val="0"/>
+  </w:num>
+</w:numbering>
 </file>
 
 <file path=word/styles.xml><?xml version="1.0" encoding="utf-8"?>
@@ -1249,6 +3858,17 @@
       <w14:ligatures w14:val="none"/>
     </w:rPr>
   </w:style>
+  <w:style w:type="paragraph" w:styleId="ListParagraph">
+    <w:name w:val="List Paragraph"/>
+    <w:basedOn w:val="Normal"/>
+    <w:uiPriority w:val="34"/>
+    <w:qFormat/>
+    <w:rsid w:val="005D20F6"/>
+    <w:pPr>
+      <w:ind w:left="720"/>
+      <w:contextualSpacing/>
+    </w:pPr>
+  </w:style>
 </w:styles>
 </file>
 

</xml_diff>